<commit_message>
Added competitor change process to design doc
</commit_message>
<xml_diff>
--- a/design/Design Specification - Capture - Feb2015 Competitor Changes.docx
+++ b/design/Design Specification - Capture - Feb2015 Competitor Changes.docx
@@ -459,7 +459,7 @@
               <w:rPr>
                 <w:rFonts w:asciiTheme="minorHAnsi" w:hAnsiTheme="minorHAnsi"/>
               </w:rPr>
-              <w:t>19</w:t>
+              <w:t>27</w:t>
             </w:r>
             <w:r>
               <w:rPr>
@@ -2684,17 +2684,17 @@
           <w:rFonts w:asciiTheme="minorHAnsi" w:hAnsiTheme="minorHAnsi"/>
         </w:rPr>
       </w:pPr>
-      <w:bookmarkStart w:id="11" w:name="_Toc342757861"/>
-      <w:bookmarkStart w:id="12" w:name="_Toc346297769"/>
-      <w:bookmarkStart w:id="13" w:name="_Toc404134499"/>
-      <w:bookmarkStart w:id="14" w:name="_Toc410126182"/>
+      <w:bookmarkStart w:id="11" w:name="_Toc410126182"/>
+      <w:bookmarkStart w:id="12" w:name="_Toc342757861"/>
+      <w:bookmarkStart w:id="13" w:name="_Toc346297769"/>
+      <w:bookmarkStart w:id="14" w:name="_Toc404134499"/>
       <w:r>
         <w:rPr>
           <w:rFonts w:asciiTheme="minorHAnsi" w:hAnsiTheme="minorHAnsi"/>
         </w:rPr>
         <w:t>Bug list for current release</w:t>
       </w:r>
-      <w:bookmarkEnd w:id="14"/>
+      <w:bookmarkEnd w:id="11"/>
     </w:p>
     <w:p>
       <w:pPr>
@@ -2829,8 +2829,6 @@
                 <w:t>87</w:t>
               </w:r>
             </w:hyperlink>
-            <w:bookmarkStart w:id="15" w:name="_GoBack"/>
-            <w:bookmarkEnd w:id="15"/>
           </w:p>
         </w:tc>
         <w:tc>
@@ -3166,12 +3164,12 @@
           <w:rFonts w:asciiTheme="minorHAnsi" w:hAnsiTheme="minorHAnsi"/>
         </w:rPr>
       </w:pPr>
-      <w:bookmarkStart w:id="16" w:name="_Toc342757862"/>
-      <w:bookmarkStart w:id="17" w:name="_Toc346297770"/>
-      <w:bookmarkStart w:id="18" w:name="_Toc404134500"/>
-      <w:bookmarkEnd w:id="11"/>
+      <w:bookmarkStart w:id="15" w:name="_Toc342757862"/>
+      <w:bookmarkStart w:id="16" w:name="_Toc346297770"/>
+      <w:bookmarkStart w:id="17" w:name="_Toc404134500"/>
       <w:bookmarkEnd w:id="12"/>
       <w:bookmarkEnd w:id="13"/>
+      <w:bookmarkEnd w:id="14"/>
     </w:p>
     <w:p>
       <w:pPr>
@@ -3193,7 +3191,7 @@
           <w:rFonts w:asciiTheme="minorHAnsi" w:hAnsiTheme="minorHAnsi"/>
         </w:rPr>
       </w:pPr>
-      <w:bookmarkStart w:id="19" w:name="_Toc379450809"/>
+      <w:bookmarkStart w:id="18" w:name="_Toc379450809"/>
     </w:p>
     <w:p>
       <w:pPr>
@@ -3202,15 +3200,784 @@
           <w:rFonts w:asciiTheme="minorHAnsi" w:hAnsiTheme="minorHAnsi"/>
         </w:rPr>
       </w:pPr>
-      <w:bookmarkStart w:id="20" w:name="_Toc410126183"/>
+      <w:bookmarkStart w:id="19" w:name="_Toc410126183"/>
+      <w:r>
+        <w:rPr>
+          <w:rFonts w:asciiTheme="minorHAnsi" w:hAnsiTheme="minorHAnsi"/>
+        </w:rPr>
+        <w:t xml:space="preserve">Competitor Overview and </w:t>
+      </w:r>
       <w:r>
         <w:rPr>
           <w:rFonts w:asciiTheme="minorHAnsi" w:hAnsiTheme="minorHAnsi"/>
         </w:rPr>
         <w:t>Assumptions</w:t>
       </w:r>
+      <w:bookmarkEnd w:id="18"/>
       <w:bookmarkEnd w:id="19"/>
+      <w:r>
+        <w:rPr>
+          <w:rFonts w:asciiTheme="minorHAnsi" w:hAnsiTheme="minorHAnsi"/>
+        </w:rPr>
+        <w:t xml:space="preserve"> </w:t>
+      </w:r>
+    </w:p>
+    <w:p>
+      <w:pPr>
+        <w:rPr>
+          <w:sz w:val="24"/>
+          <w:szCs w:val="24"/>
+        </w:rPr>
+      </w:pPr>
+      <w:r>
+        <w:rPr>
+          <w:rFonts w:ascii="Calibri" w:hAnsi="Calibri"/>
+          <w:sz w:val="22"/>
+          <w:szCs w:val="22"/>
+        </w:rPr>
+        <w:t>Every</w:t>
+      </w:r>
+      <w:r>
+        <w:rPr>
+          <w:rFonts w:ascii="Calibri" w:hAnsi="Calibri"/>
+          <w:sz w:val="22"/>
+          <w:szCs w:val="22"/>
+        </w:rPr>
+        <w:t xml:space="preserve"> competitor must be manually added in to that list, and then a constraint added or modified to filter </w:t>
+      </w:r>
+      <w:proofErr w:type="gramStart"/>
+      <w:r>
+        <w:rPr>
+          <w:rFonts w:ascii="Calibri" w:hAnsi="Calibri"/>
+          <w:sz w:val="22"/>
+          <w:szCs w:val="22"/>
+        </w:rPr>
+        <w:t>it</w:t>
+      </w:r>
+      <w:r>
+        <w:rPr>
+          <w:rFonts w:ascii="Calibri" w:hAnsi="Calibri"/>
+          <w:sz w:val="22"/>
+          <w:szCs w:val="22"/>
+        </w:rPr>
+        <w:t xml:space="preserve"> </w:t>
+      </w:r>
+      <w:r>
+        <w:rPr>
+          <w:rFonts w:ascii="Calibri" w:hAnsi="Calibri"/>
+          <w:sz w:val="22"/>
+          <w:szCs w:val="22"/>
+        </w:rPr>
+        <w:t>. </w:t>
+      </w:r>
+      <w:proofErr w:type="gramEnd"/>
+      <w:r>
+        <w:rPr>
+          <w:rFonts w:ascii="Calibri" w:hAnsi="Calibri"/>
+          <w:sz w:val="22"/>
+          <w:szCs w:val="22"/>
+        </w:rPr>
+        <w:t xml:space="preserve">All competitors </w:t>
+      </w:r>
+      <w:r>
+        <w:rPr>
+          <w:rFonts w:ascii="Calibri" w:hAnsi="Calibri"/>
+          <w:sz w:val="22"/>
+          <w:szCs w:val="22"/>
+        </w:rPr>
+        <w:t xml:space="preserve">need to be in the placemats in order for them to make it to the </w:t>
+      </w:r>
+      <w:bookmarkStart w:id="20" w:name="_GoBack"/>
       <w:bookmarkEnd w:id="20"/>
+      <w:proofErr w:type="spellStart"/>
+      <w:r>
+        <w:rPr>
+          <w:rFonts w:ascii="Calibri" w:hAnsi="Calibri"/>
+          <w:sz w:val="22"/>
+          <w:szCs w:val="22"/>
+        </w:rPr>
+        <w:t>Area_Competitors</w:t>
+      </w:r>
+      <w:proofErr w:type="spellEnd"/>
+      <w:r>
+        <w:rPr>
+          <w:rFonts w:ascii="Calibri" w:hAnsi="Calibri"/>
+          <w:sz w:val="22"/>
+          <w:szCs w:val="22"/>
+        </w:rPr>
+        <w:t xml:space="preserve"> and </w:t>
+      </w:r>
+      <w:proofErr w:type="spellStart"/>
+      <w:r>
+        <w:rPr>
+          <w:rFonts w:ascii="Calibri" w:hAnsi="Calibri"/>
+          <w:sz w:val="22"/>
+          <w:szCs w:val="22"/>
+        </w:rPr>
+        <w:t>div_competitor_adj</w:t>
+      </w:r>
+      <w:proofErr w:type="spellEnd"/>
+      <w:r>
+        <w:rPr>
+          <w:rFonts w:ascii="Calibri" w:hAnsi="Calibri"/>
+          <w:sz w:val="22"/>
+          <w:szCs w:val="22"/>
+        </w:rPr>
+        <w:t xml:space="preserve"> tables.</w:t>
+      </w:r>
+      <w:r>
+        <w:rPr>
+          <w:rFonts w:ascii="Calibri" w:hAnsi="Calibri"/>
+          <w:sz w:val="22"/>
+          <w:szCs w:val="22"/>
+        </w:rPr>
+        <w:t xml:space="preserve">  There are three sections in Capture that display a competitor dropdown menu.</w:t>
+      </w:r>
+    </w:p>
+    <w:p>
+      <w:pPr>
+        <w:rPr>
+          <w:sz w:val="24"/>
+          <w:szCs w:val="24"/>
+        </w:rPr>
+      </w:pPr>
+    </w:p>
+    <w:p>
+      <w:pPr>
+        <w:pStyle w:val="ListParagraph"/>
+        <w:numPr>
+          <w:ilvl w:val="0"/>
+          <w:numId w:val="24"/>
+        </w:numPr>
+        <w:rPr>
+          <w:rFonts w:ascii="Calibri" w:hAnsi="Calibri"/>
+          <w:sz w:val="22"/>
+          <w:szCs w:val="22"/>
+        </w:rPr>
+      </w:pPr>
+      <w:r>
+        <w:rPr>
+          <w:rFonts w:ascii="Calibri" w:hAnsi="Calibri"/>
+          <w:sz w:val="22"/>
+          <w:szCs w:val="22"/>
+        </w:rPr>
+        <w:t xml:space="preserve">The new Quote - New/Competitor dropdown displays the </w:t>
+      </w:r>
+      <w:proofErr w:type="spellStart"/>
+      <w:r>
+        <w:rPr>
+          <w:rFonts w:ascii="Calibri" w:hAnsi="Calibri"/>
+          <w:sz w:val="22"/>
+          <w:szCs w:val="22"/>
+        </w:rPr>
+        <w:t>competitor_quote</w:t>
+      </w:r>
+      <w:proofErr w:type="spellEnd"/>
+      <w:r>
+        <w:rPr>
+          <w:rFonts w:ascii="Calibri" w:hAnsi="Calibri"/>
+          <w:sz w:val="22"/>
+          <w:szCs w:val="22"/>
+        </w:rPr>
+        <w:t xml:space="preserve"> attribute, </w:t>
+      </w:r>
+      <w:r>
+        <w:rPr>
+          <w:rFonts w:ascii="Calibri" w:hAnsi="Calibri"/>
+          <w:sz w:val="22"/>
+          <w:szCs w:val="22"/>
+        </w:rPr>
+        <w:t>filtered by Area.</w:t>
+      </w:r>
+    </w:p>
+    <w:p>
+      <w:pPr>
+        <w:pStyle w:val="ListParagraph"/>
+        <w:numPr>
+          <w:ilvl w:val="0"/>
+          <w:numId w:val="24"/>
+        </w:numPr>
+        <w:rPr>
+          <w:rFonts w:ascii="Calibri" w:hAnsi="Calibri"/>
+          <w:sz w:val="22"/>
+          <w:szCs w:val="22"/>
+        </w:rPr>
+      </w:pPr>
+      <w:r>
+        <w:rPr>
+          <w:rFonts w:ascii="Calibri" w:hAnsi="Calibri"/>
+          <w:sz w:val="22"/>
+          <w:szCs w:val="22"/>
+        </w:rPr>
+        <w:t xml:space="preserve">The final page competitor dropdown is also populated from the </w:t>
+      </w:r>
+      <w:proofErr w:type="spellStart"/>
+      <w:r>
+        <w:rPr>
+          <w:rFonts w:ascii="Calibri" w:hAnsi="Calibri"/>
+          <w:sz w:val="22"/>
+          <w:szCs w:val="22"/>
+        </w:rPr>
+        <w:t>competitor_quote</w:t>
+      </w:r>
+      <w:proofErr w:type="spellEnd"/>
+      <w:r>
+        <w:rPr>
+          <w:rFonts w:ascii="Calibri" w:hAnsi="Calibri"/>
+          <w:sz w:val="22"/>
+          <w:szCs w:val="22"/>
+        </w:rPr>
+        <w:t xml:space="preserve"> attribute, like </w:t>
+      </w:r>
+      <w:r>
+        <w:rPr>
+          <w:rFonts w:ascii="Calibri" w:hAnsi="Calibri"/>
+          <w:sz w:val="22"/>
+          <w:szCs w:val="22"/>
+        </w:rPr>
+        <w:t>on the first page of a quote however it is not filtered by division</w:t>
+      </w:r>
+    </w:p>
+    <w:p>
+      <w:pPr>
+        <w:pStyle w:val="ListParagraph"/>
+        <w:numPr>
+          <w:ilvl w:val="0"/>
+          <w:numId w:val="24"/>
+        </w:numPr>
+        <w:rPr>
+          <w:rFonts w:ascii="Calibri" w:hAnsi="Calibri"/>
+          <w:sz w:val="22"/>
+          <w:szCs w:val="22"/>
+        </w:rPr>
+      </w:pPr>
+      <w:r>
+        <w:rPr>
+          <w:rFonts w:ascii="Calibri" w:hAnsi="Calibri"/>
+          <w:sz w:val="22"/>
+          <w:szCs w:val="22"/>
+        </w:rPr>
+        <w:t>F</w:t>
+      </w:r>
+      <w:r>
+        <w:rPr>
+          <w:rFonts w:ascii="Calibri" w:hAnsi="Calibri"/>
+          <w:sz w:val="22"/>
+          <w:szCs w:val="22"/>
+        </w:rPr>
+        <w:t xml:space="preserve">or rollback due to competitive bid, the competitor list from there is in a dropdown (competitor) in </w:t>
+      </w:r>
+      <w:proofErr w:type="spellStart"/>
+      <w:r>
+        <w:rPr>
+          <w:rFonts w:ascii="Calibri" w:hAnsi="Calibri"/>
+          <w:sz w:val="22"/>
+          <w:szCs w:val="22"/>
+        </w:rPr>
+        <w:t>config</w:t>
+      </w:r>
+      <w:proofErr w:type="spellEnd"/>
+      <w:r>
+        <w:rPr>
+          <w:rFonts w:ascii="Calibri" w:hAnsi="Calibri"/>
+          <w:sz w:val="22"/>
+          <w:szCs w:val="22"/>
+        </w:rPr>
+        <w:t xml:space="preserve">.  </w:t>
+      </w:r>
+      <w:r>
+        <w:rPr>
+          <w:rFonts w:ascii="Calibri" w:hAnsi="Calibri"/>
+          <w:sz w:val="22"/>
+          <w:szCs w:val="22"/>
+        </w:rPr>
+        <w:t>This is the only competitor that can affect pricing.</w:t>
+      </w:r>
+    </w:p>
+    <w:p>
+      <w:pPr>
+        <w:pStyle w:val="ListParagraph"/>
+        <w:rPr>
+          <w:rFonts w:ascii="Calibri" w:hAnsi="Calibri"/>
+          <w:sz w:val="22"/>
+          <w:szCs w:val="22"/>
+        </w:rPr>
+      </w:pPr>
+    </w:p>
+    <w:p>
+      <w:pPr>
+        <w:rPr>
+          <w:rFonts w:ascii="Calibri" w:hAnsi="Calibri"/>
+          <w:sz w:val="22"/>
+          <w:szCs w:val="22"/>
+        </w:rPr>
+      </w:pPr>
+      <w:r>
+        <w:rPr>
+          <w:rFonts w:ascii="Calibri" w:hAnsi="Calibri"/>
+          <w:sz w:val="22"/>
+          <w:szCs w:val="22"/>
+        </w:rPr>
+        <w:t>A</w:t>
+      </w:r>
+      <w:r>
+        <w:rPr>
+          <w:rFonts w:ascii="Calibri" w:hAnsi="Calibri"/>
+          <w:sz w:val="22"/>
+          <w:szCs w:val="22"/>
+        </w:rPr>
+        <w:t xml:space="preserve">ll competitors must be in that dropdown list (add menu items), and there is a constraint called ‘Constrain Competitor Based on </w:t>
+      </w:r>
+      <w:proofErr w:type="spellStart"/>
+      <w:r>
+        <w:rPr>
+          <w:rFonts w:ascii="Calibri" w:hAnsi="Calibri"/>
+          <w:sz w:val="22"/>
+          <w:szCs w:val="22"/>
+        </w:rPr>
+        <w:t>area_quote</w:t>
+      </w:r>
+      <w:proofErr w:type="spellEnd"/>
+      <w:r>
+        <w:rPr>
+          <w:rFonts w:ascii="Calibri" w:hAnsi="Calibri"/>
+          <w:sz w:val="22"/>
+          <w:szCs w:val="22"/>
+        </w:rPr>
+        <w:t xml:space="preserve">’ that does a competitor lookup by area from the </w:t>
+      </w:r>
+      <w:proofErr w:type="spellStart"/>
+      <w:r>
+        <w:rPr>
+          <w:rFonts w:ascii="Calibri" w:hAnsi="Calibri"/>
+          <w:sz w:val="22"/>
+          <w:szCs w:val="22"/>
+        </w:rPr>
+        <w:t>Area_Competitors</w:t>
+      </w:r>
+      <w:proofErr w:type="spellEnd"/>
+      <w:r>
+        <w:rPr>
+          <w:rFonts w:ascii="Calibri" w:hAnsi="Calibri"/>
+          <w:sz w:val="22"/>
+          <w:szCs w:val="22"/>
+        </w:rPr>
+        <w:t xml:space="preserve"> table.</w:t>
+      </w:r>
+      <w:r>
+        <w:rPr>
+          <w:rFonts w:ascii="Calibri" w:hAnsi="Calibri"/>
+          <w:sz w:val="22"/>
+          <w:szCs w:val="22"/>
+        </w:rPr>
+        <w:t xml:space="preserve">  Here are the steps to manually add a competitor</w:t>
+      </w:r>
+    </w:p>
+    <w:p>
+      <w:pPr>
+        <w:rPr>
+          <w:sz w:val="24"/>
+          <w:szCs w:val="24"/>
+        </w:rPr>
+      </w:pPr>
+    </w:p>
+    <w:p>
+      <w:pPr>
+        <w:rPr>
+          <w:sz w:val="24"/>
+          <w:szCs w:val="24"/>
+        </w:rPr>
+      </w:pPr>
+      <w:r>
+        <w:rPr>
+          <w:rFonts w:ascii="Calibri" w:hAnsi="Calibri"/>
+          <w:sz w:val="22"/>
+          <w:szCs w:val="22"/>
+        </w:rPr>
+        <w:t>1. Check that the competitor is in the global Competitor list (Menu)</w:t>
+      </w:r>
+    </w:p>
+    <w:p>
+      <w:pPr>
+        <w:rPr>
+          <w:sz w:val="24"/>
+          <w:szCs w:val="24"/>
+        </w:rPr>
+      </w:pPr>
+      <w:r>
+        <w:rPr>
+          <w:rFonts w:ascii="Calibri" w:hAnsi="Calibri"/>
+          <w:sz w:val="22"/>
+          <w:szCs w:val="22"/>
+        </w:rPr>
+        <w:t> </w:t>
+      </w:r>
+    </w:p>
+    <w:p>
+      <w:pPr>
+        <w:rPr>
+          <w:sz w:val="24"/>
+          <w:szCs w:val="24"/>
+        </w:rPr>
+      </w:pPr>
+      <w:r>
+        <w:rPr>
+          <w:rFonts w:ascii="Calibri" w:hAnsi="Calibri"/>
+          <w:sz w:val="22"/>
+          <w:szCs w:val="22"/>
+        </w:rPr>
+        <w:t xml:space="preserve">Go to Process Definition, Documents, Quote Attributes, </w:t>
+      </w:r>
+      <w:proofErr w:type="gramStart"/>
+      <w:r>
+        <w:rPr>
+          <w:rFonts w:ascii="Calibri" w:hAnsi="Calibri"/>
+          <w:sz w:val="22"/>
+          <w:szCs w:val="22"/>
+        </w:rPr>
+        <w:t>List</w:t>
+      </w:r>
+      <w:proofErr w:type="gramEnd"/>
+      <w:r>
+        <w:rPr>
+          <w:rFonts w:ascii="Calibri" w:hAnsi="Calibri"/>
+          <w:sz w:val="22"/>
+          <w:szCs w:val="22"/>
+        </w:rPr>
+        <w:t xml:space="preserve"> and open the </w:t>
+      </w:r>
+      <w:proofErr w:type="spellStart"/>
+      <w:r>
+        <w:rPr>
+          <w:rFonts w:ascii="Calibri" w:hAnsi="Calibri"/>
+          <w:sz w:val="22"/>
+          <w:szCs w:val="22"/>
+        </w:rPr>
+        <w:t>competitor_quote</w:t>
+      </w:r>
+      <w:proofErr w:type="spellEnd"/>
+      <w:r>
+        <w:rPr>
+          <w:rFonts w:ascii="Calibri" w:hAnsi="Calibri"/>
+          <w:sz w:val="22"/>
+          <w:szCs w:val="22"/>
+        </w:rPr>
+        <w:t xml:space="preserve"> attribute.</w:t>
+      </w:r>
+      <w:r>
+        <w:rPr>
+          <w:rFonts w:ascii="Calibri" w:hAnsi="Calibri"/>
+          <w:sz w:val="22"/>
+          <w:szCs w:val="22"/>
+        </w:rPr>
+        <w:t xml:space="preserve"> </w:t>
+      </w:r>
+      <w:r>
+        <w:rPr>
+          <w:rFonts w:ascii="Calibri" w:hAnsi="Calibri"/>
+          <w:sz w:val="22"/>
+          <w:szCs w:val="22"/>
+        </w:rPr>
+        <w:t>In the Menu Entry section, check to see that your competitor is in the list.  If not, add it.</w:t>
+      </w:r>
+    </w:p>
+    <w:p>
+      <w:pPr>
+        <w:rPr>
+          <w:sz w:val="24"/>
+          <w:szCs w:val="24"/>
+        </w:rPr>
+      </w:pPr>
+      <w:r>
+        <w:rPr>
+          <w:rFonts w:ascii="Calibri" w:hAnsi="Calibri"/>
+          <w:sz w:val="22"/>
+          <w:szCs w:val="22"/>
+        </w:rPr>
+        <w:lastRenderedPageBreak/>
+        <w:t>When adding it, you may have to move the location that it gets inserted so that it is in alphabetical order (aside from the top 10 which are predefined.)</w:t>
+      </w:r>
+    </w:p>
+    <w:p>
+      <w:pPr>
+        <w:rPr>
+          <w:sz w:val="24"/>
+          <w:szCs w:val="24"/>
+        </w:rPr>
+      </w:pPr>
+      <w:r>
+        <w:rPr>
+          <w:rFonts w:ascii="Calibri" w:hAnsi="Calibri"/>
+          <w:sz w:val="22"/>
+          <w:szCs w:val="22"/>
+        </w:rPr>
+        <w:t> </w:t>
+      </w:r>
+    </w:p>
+    <w:p>
+      <w:pPr>
+        <w:rPr>
+          <w:sz w:val="24"/>
+          <w:szCs w:val="24"/>
+        </w:rPr>
+      </w:pPr>
+      <w:r>
+        <w:rPr>
+          <w:noProof/>
+        </w:rPr>
+        <w:drawing>
+          <wp:inline distT="0" distB="0" distL="0" distR="0" wp14:anchorId="0D574518" wp14:editId="0E0AB854">
+            <wp:extent cx="5715000" cy="2852420"/>
+            <wp:effectExtent l="0" t="0" r="0" b="5080"/>
+            <wp:docPr id="1" name="Picture 1"/>
+            <wp:cNvGraphicFramePr>
+              <a:graphicFrameLocks xmlns:a="http://schemas.openxmlformats.org/drawingml/2006/main" noChangeAspect="1"/>
+            </wp:cNvGraphicFramePr>
+            <a:graphic xmlns:a="http://schemas.openxmlformats.org/drawingml/2006/main">
+              <a:graphicData uri="http://schemas.openxmlformats.org/drawingml/2006/picture">
+                <pic:pic xmlns:pic="http://schemas.openxmlformats.org/drawingml/2006/picture">
+                  <pic:nvPicPr>
+                    <pic:cNvPr id="1" name=""/>
+                    <pic:cNvPicPr/>
+                  </pic:nvPicPr>
+                  <pic:blipFill>
+                    <a:blip r:embed="rId15"/>
+                    <a:stretch>
+                      <a:fillRect/>
+                    </a:stretch>
+                  </pic:blipFill>
+                  <pic:spPr>
+                    <a:xfrm>
+                      <a:off x="0" y="0"/>
+                      <a:ext cx="5715000" cy="2852420"/>
+                    </a:xfrm>
+                    <a:prstGeom prst="rect">
+                      <a:avLst/>
+                    </a:prstGeom>
+                  </pic:spPr>
+                </pic:pic>
+              </a:graphicData>
+            </a:graphic>
+          </wp:inline>
+        </w:drawing>
+      </w:r>
+    </w:p>
+    <w:p>
+      <w:pPr>
+        <w:rPr>
+          <w:sz w:val="24"/>
+          <w:szCs w:val="24"/>
+        </w:rPr>
+      </w:pPr>
+      <w:r>
+        <w:rPr>
+          <w:rFonts w:ascii="Calibri" w:hAnsi="Calibri"/>
+          <w:sz w:val="22"/>
+          <w:szCs w:val="22"/>
+        </w:rPr>
+        <w:t> </w:t>
+      </w:r>
+    </w:p>
+    <w:p>
+      <w:pPr>
+        <w:rPr>
+          <w:sz w:val="24"/>
+          <w:szCs w:val="24"/>
+        </w:rPr>
+      </w:pPr>
+      <w:r>
+        <w:rPr>
+          <w:rFonts w:ascii="Calibri" w:hAnsi="Calibri"/>
+          <w:sz w:val="22"/>
+          <w:szCs w:val="22"/>
+        </w:rPr>
+        <w:t> </w:t>
+      </w:r>
+    </w:p>
+    <w:p>
+      <w:pPr>
+        <w:rPr>
+          <w:sz w:val="24"/>
+          <w:szCs w:val="24"/>
+        </w:rPr>
+      </w:pPr>
+      <w:r>
+        <w:rPr>
+          <w:rFonts w:ascii="Calibri" w:hAnsi="Calibri"/>
+          <w:sz w:val="22"/>
+          <w:szCs w:val="22"/>
+        </w:rPr>
+        <w:t>2. Check that the competitor is in the Area Competitors constraint.</w:t>
+      </w:r>
+    </w:p>
+    <w:p>
+      <w:pPr>
+        <w:rPr>
+          <w:sz w:val="24"/>
+          <w:szCs w:val="24"/>
+        </w:rPr>
+      </w:pPr>
+      <w:r>
+        <w:rPr>
+          <w:rFonts w:ascii="Calibri" w:hAnsi="Calibri"/>
+          <w:sz w:val="22"/>
+          <w:szCs w:val="22"/>
+        </w:rPr>
+        <w:t> </w:t>
+      </w:r>
+    </w:p>
+    <w:p>
+      <w:pPr>
+        <w:rPr>
+          <w:sz w:val="24"/>
+          <w:szCs w:val="24"/>
+        </w:rPr>
+      </w:pPr>
+      <w:r>
+        <w:rPr>
+          <w:rFonts w:ascii="Calibri" w:hAnsi="Calibri"/>
+          <w:sz w:val="22"/>
+          <w:szCs w:val="22"/>
+        </w:rPr>
+        <w:t>Go to Process Definition, Documents, Quote Rules, List and open the constraint entitled ‘Competitors for Area A##’.</w:t>
+      </w:r>
+      <w:r>
+        <w:rPr>
+          <w:rFonts w:ascii="Calibri" w:hAnsi="Calibri"/>
+          <w:sz w:val="22"/>
+          <w:szCs w:val="22"/>
+        </w:rPr>
+        <w:t xml:space="preserve"> </w:t>
+      </w:r>
+      <w:r>
+        <w:rPr>
+          <w:rFonts w:ascii="Calibri" w:hAnsi="Calibri"/>
+          <w:sz w:val="22"/>
+          <w:szCs w:val="22"/>
+        </w:rPr>
+        <w:t>In the Action (Values to Constrain/Allow) section, click on the Value multi-select list and add any needed competitors.</w:t>
+      </w:r>
+    </w:p>
+    <w:p>
+      <w:pPr>
+        <w:rPr>
+          <w:sz w:val="24"/>
+          <w:szCs w:val="24"/>
+        </w:rPr>
+      </w:pPr>
+      <w:r>
+        <w:rPr>
+          <w:rFonts w:ascii="Calibri" w:hAnsi="Calibri"/>
+          <w:sz w:val="22"/>
+          <w:szCs w:val="22"/>
+        </w:rPr>
+        <w:t>For example, if you need to add ISEI:</w:t>
+      </w:r>
+    </w:p>
+    <w:p>
+      <w:pPr>
+        <w:rPr>
+          <w:sz w:val="24"/>
+          <w:szCs w:val="24"/>
+        </w:rPr>
+      </w:pPr>
+      <w:r>
+        <w:rPr>
+          <w:rFonts w:ascii="Calibri" w:hAnsi="Calibri"/>
+          <w:sz w:val="22"/>
+          <w:szCs w:val="22"/>
+        </w:rPr>
+        <w:t> </w:t>
+      </w:r>
+    </w:p>
+    <w:p>
+      <w:pPr>
+        <w:rPr>
+          <w:sz w:val="24"/>
+          <w:szCs w:val="24"/>
+        </w:rPr>
+      </w:pPr>
+      <w:r>
+        <w:rPr>
+          <w:noProof/>
+        </w:rPr>
+        <w:drawing>
+          <wp:inline distT="0" distB="0" distL="0" distR="0" wp14:anchorId="42230D95" wp14:editId="6A4271F7">
+            <wp:extent cx="5715000" cy="3037840"/>
+            <wp:effectExtent l="0" t="0" r="0" b="0"/>
+            <wp:docPr id="2" name="Picture 2"/>
+            <wp:cNvGraphicFramePr>
+              <a:graphicFrameLocks xmlns:a="http://schemas.openxmlformats.org/drawingml/2006/main" noChangeAspect="1"/>
+            </wp:cNvGraphicFramePr>
+            <a:graphic xmlns:a="http://schemas.openxmlformats.org/drawingml/2006/main">
+              <a:graphicData uri="http://schemas.openxmlformats.org/drawingml/2006/picture">
+                <pic:pic xmlns:pic="http://schemas.openxmlformats.org/drawingml/2006/picture">
+                  <pic:nvPicPr>
+                    <pic:cNvPr id="1" name=""/>
+                    <pic:cNvPicPr/>
+                  </pic:nvPicPr>
+                  <pic:blipFill>
+                    <a:blip r:embed="rId16"/>
+                    <a:stretch>
+                      <a:fillRect/>
+                    </a:stretch>
+                  </pic:blipFill>
+                  <pic:spPr>
+                    <a:xfrm>
+                      <a:off x="0" y="0"/>
+                      <a:ext cx="5715000" cy="3037840"/>
+                    </a:xfrm>
+                    <a:prstGeom prst="rect">
+                      <a:avLst/>
+                    </a:prstGeom>
+                  </pic:spPr>
+                </pic:pic>
+              </a:graphicData>
+            </a:graphic>
+          </wp:inline>
+        </w:drawing>
+      </w:r>
+    </w:p>
+    <w:p>
+      <w:pPr>
+        <w:rPr>
+          <w:sz w:val="24"/>
+          <w:szCs w:val="24"/>
+        </w:rPr>
+      </w:pPr>
+      <w:r>
+        <w:rPr>
+          <w:rFonts w:ascii="Calibri" w:hAnsi="Calibri"/>
+          <w:sz w:val="22"/>
+          <w:szCs w:val="22"/>
+        </w:rPr>
+        <w:t> </w:t>
+      </w:r>
+    </w:p>
+    <w:p>
+      <w:pPr>
+        <w:rPr>
+          <w:sz w:val="24"/>
+          <w:szCs w:val="24"/>
+        </w:rPr>
+      </w:pPr>
+      <w:r>
+        <w:rPr>
+          <w:rFonts w:ascii="Calibri" w:hAnsi="Calibri"/>
+          <w:sz w:val="22"/>
+          <w:szCs w:val="22"/>
+        </w:rPr>
+        <w:lastRenderedPageBreak/>
+        <w:t>There is an additional step if there is a duplicate competitor name in an Area.  In that case they need to be added to an additional dropdown and another constraint in order to let the user choose the correct competitor code.</w:t>
+      </w:r>
+    </w:p>
+    <w:p>
+      <w:pPr>
+        <w:rPr>
+          <w:sz w:val="24"/>
+          <w:szCs w:val="24"/>
+        </w:rPr>
+      </w:pPr>
     </w:p>
     <w:p>
       <w:pPr>
@@ -3220,12 +3987,6 @@
           <w:rFonts w:asciiTheme="minorHAnsi" w:hAnsiTheme="minorHAnsi"/>
         </w:rPr>
       </w:pPr>
-      <w:r>
-        <w:rPr>
-          <w:rFonts w:asciiTheme="minorHAnsi" w:hAnsiTheme="minorHAnsi"/>
-        </w:rPr>
-        <w:t>NA</w:t>
-      </w:r>
     </w:p>
     <w:p>
       <w:pPr>
@@ -3514,7 +4275,6 @@
           <w:rFonts w:asciiTheme="minorHAnsi" w:hAnsiTheme="minorHAnsi"/>
           <w:szCs w:val="28"/>
         </w:rPr>
-        <w:lastRenderedPageBreak/>
         <w:t>#</w:t>
       </w:r>
       <w:bookmarkStart w:id="29" w:name="Competitor_Division_4097"/>
@@ -4103,7 +4863,6 @@
         <w:rPr>
           <w:rFonts w:asciiTheme="minorHAnsi" w:hAnsiTheme="minorHAnsi"/>
         </w:rPr>
-        <w:lastRenderedPageBreak/>
         <w:t>Appendix</w:t>
       </w:r>
       <w:bookmarkEnd w:id="38"/>
@@ -4114,9 +4873,9 @@
         <w:t xml:space="preserve"> </w:t>
       </w:r>
     </w:p>
+    <w:bookmarkEnd w:id="15"/>
     <w:bookmarkEnd w:id="16"/>
     <w:bookmarkEnd w:id="17"/>
-    <w:bookmarkEnd w:id="18"/>
     <w:p>
       <w:pPr>
         <w:rPr>
@@ -4142,8 +4901,8 @@
       </w:pPr>
     </w:p>
     <w:sectPr>
-      <w:headerReference w:type="default" r:id="rId15"/>
-      <w:footerReference w:type="default" r:id="rId16"/>
+      <w:headerReference w:type="default" r:id="rId17"/>
+      <w:footerReference w:type="default" r:id="rId18"/>
       <w:pgSz w:w="12240" w:h="15840" w:code="1"/>
       <w:pgMar w:top="1440" w:right="1440" w:bottom="1440" w:left="1800" w:header="720" w:footer="720" w:gutter="0"/>
       <w:pgNumType w:start="4"/>
@@ -4332,7 +5091,7 @@
       <w:rPr>
         <w:noProof/>
       </w:rPr>
-      <w:t>1/27/2015 12:41:51 PM</w:t>
+      <w:t>1/28/2015 10:31:52 AM</w:t>
     </w:r>
     <w:r>
       <w:rPr>
@@ -4395,7 +5154,7 @@
         <w:sz w:val="16"/>
         <w:szCs w:val="16"/>
       </w:rPr>
-      <w:t>6</w:t>
+      <w:t>7</w:t>
     </w:r>
     <w:r>
       <w:rPr>
@@ -7145,6 +7904,119 @@
     </w:lvl>
   </w:abstractNum>
   <w:abstractNum w:abstractNumId="21">
+    <w:nsid w:val="70CB68E8"/>
+    <w:multiLevelType w:val="hybridMultilevel"/>
+    <w:tmpl w:val="9A461FD6"/>
+    <w:lvl w:ilvl="0" w:tplc="04090001">
+      <w:start w:val="1"/>
+      <w:numFmt w:val="bullet"/>
+      <w:lvlText w:val=""/>
+      <w:lvlJc w:val="left"/>
+      <w:pPr>
+        <w:ind w:left="720" w:hanging="360"/>
+      </w:pPr>
+      <w:rPr>
+        <w:rFonts w:ascii="Symbol" w:hAnsi="Symbol" w:hint="default"/>
+      </w:rPr>
+    </w:lvl>
+    <w:lvl w:ilvl="1" w:tplc="04090003" w:tentative="1">
+      <w:start w:val="1"/>
+      <w:numFmt w:val="bullet"/>
+      <w:lvlText w:val="o"/>
+      <w:lvlJc w:val="left"/>
+      <w:pPr>
+        <w:ind w:left="1440" w:hanging="360"/>
+      </w:pPr>
+      <w:rPr>
+        <w:rFonts w:ascii="Courier New" w:hAnsi="Courier New" w:cs="Courier New" w:hint="default"/>
+      </w:rPr>
+    </w:lvl>
+    <w:lvl w:ilvl="2" w:tplc="04090005" w:tentative="1">
+      <w:start w:val="1"/>
+      <w:numFmt w:val="bullet"/>
+      <w:lvlText w:val=""/>
+      <w:lvlJc w:val="left"/>
+      <w:pPr>
+        <w:ind w:left="2160" w:hanging="360"/>
+      </w:pPr>
+      <w:rPr>
+        <w:rFonts w:ascii="Wingdings" w:hAnsi="Wingdings" w:hint="default"/>
+      </w:rPr>
+    </w:lvl>
+    <w:lvl w:ilvl="3" w:tplc="04090001" w:tentative="1">
+      <w:start w:val="1"/>
+      <w:numFmt w:val="bullet"/>
+      <w:lvlText w:val=""/>
+      <w:lvlJc w:val="left"/>
+      <w:pPr>
+        <w:ind w:left="2880" w:hanging="360"/>
+      </w:pPr>
+      <w:rPr>
+        <w:rFonts w:ascii="Symbol" w:hAnsi="Symbol" w:hint="default"/>
+      </w:rPr>
+    </w:lvl>
+    <w:lvl w:ilvl="4" w:tplc="04090003" w:tentative="1">
+      <w:start w:val="1"/>
+      <w:numFmt w:val="bullet"/>
+      <w:lvlText w:val="o"/>
+      <w:lvlJc w:val="left"/>
+      <w:pPr>
+        <w:ind w:left="3600" w:hanging="360"/>
+      </w:pPr>
+      <w:rPr>
+        <w:rFonts w:ascii="Courier New" w:hAnsi="Courier New" w:cs="Courier New" w:hint="default"/>
+      </w:rPr>
+    </w:lvl>
+    <w:lvl w:ilvl="5" w:tplc="04090005" w:tentative="1">
+      <w:start w:val="1"/>
+      <w:numFmt w:val="bullet"/>
+      <w:lvlText w:val=""/>
+      <w:lvlJc w:val="left"/>
+      <w:pPr>
+        <w:ind w:left="4320" w:hanging="360"/>
+      </w:pPr>
+      <w:rPr>
+        <w:rFonts w:ascii="Wingdings" w:hAnsi="Wingdings" w:hint="default"/>
+      </w:rPr>
+    </w:lvl>
+    <w:lvl w:ilvl="6" w:tplc="04090001" w:tentative="1">
+      <w:start w:val="1"/>
+      <w:numFmt w:val="bullet"/>
+      <w:lvlText w:val=""/>
+      <w:lvlJc w:val="left"/>
+      <w:pPr>
+        <w:ind w:left="5040" w:hanging="360"/>
+      </w:pPr>
+      <w:rPr>
+        <w:rFonts w:ascii="Symbol" w:hAnsi="Symbol" w:hint="default"/>
+      </w:rPr>
+    </w:lvl>
+    <w:lvl w:ilvl="7" w:tplc="04090003" w:tentative="1">
+      <w:start w:val="1"/>
+      <w:numFmt w:val="bullet"/>
+      <w:lvlText w:val="o"/>
+      <w:lvlJc w:val="left"/>
+      <w:pPr>
+        <w:ind w:left="5760" w:hanging="360"/>
+      </w:pPr>
+      <w:rPr>
+        <w:rFonts w:ascii="Courier New" w:hAnsi="Courier New" w:cs="Courier New" w:hint="default"/>
+      </w:rPr>
+    </w:lvl>
+    <w:lvl w:ilvl="8" w:tplc="04090005" w:tentative="1">
+      <w:start w:val="1"/>
+      <w:numFmt w:val="bullet"/>
+      <w:lvlText w:val=""/>
+      <w:lvlJc w:val="left"/>
+      <w:pPr>
+        <w:ind w:left="6480" w:hanging="360"/>
+      </w:pPr>
+      <w:rPr>
+        <w:rFonts w:ascii="Wingdings" w:hAnsi="Wingdings" w:hint="default"/>
+      </w:rPr>
+    </w:lvl>
+  </w:abstractNum>
+  <w:abstractNum w:abstractNumId="22">
     <w:nsid w:val="77B1095E"/>
     <w:multiLevelType w:val="hybridMultilevel"/>
     <w:tmpl w:val="23F0008E"/>
@@ -7257,7 +8129,7 @@
       </w:rPr>
     </w:lvl>
   </w:abstractNum>
-  <w:abstractNum w:abstractNumId="22">
+  <w:abstractNum w:abstractNumId="23">
     <w:nsid w:val="7AD74D4C"/>
     <w:multiLevelType w:val="hybridMultilevel"/>
     <w:tmpl w:val="2A406294"/>
@@ -7401,7 +8273,7 @@
     <w:abstractNumId w:val="2"/>
   </w:num>
   <w:num w:numId="11">
-    <w:abstractNumId w:val="22"/>
+    <w:abstractNumId w:val="23"/>
   </w:num>
   <w:num w:numId="12">
     <w:abstractNumId w:val="8"/>
@@ -7422,7 +8294,7 @@
     <w:abstractNumId w:val="10"/>
   </w:num>
   <w:num w:numId="18">
-    <w:abstractNumId w:val="21"/>
+    <w:abstractNumId w:val="22"/>
   </w:num>
   <w:num w:numId="19">
     <w:abstractNumId w:val="9"/>
@@ -7438,6 +8310,9 @@
   </w:num>
   <w:num w:numId="23">
     <w:abstractNumId w:val="14"/>
+  </w:num>
+  <w:num w:numId="24">
+    <w:abstractNumId w:val="21"/>
   </w:num>
   <w:numIdMacAtCleanup w:val="15"/>
 </w:numbering>
@@ -8661,21 +9536,6 @@
 </file>
 
 <file path=customXml/item1.xml><?xml version="1.0" encoding="utf-8"?>
-<p:properties xmlns:p="http://schemas.microsoft.com/office/2006/metadata/properties" xmlns:xsi="http://www.w3.org/2001/XMLSchema-instance">
-  <documentManagement/>
-</p:properties>
-</file>
-
-<file path=customXml/item2.xml><?xml version="1.0" encoding="utf-8"?>
-<?mso-contentType ?>
-<FormTemplates xmlns="http://schemas.microsoft.com/sharepoint/v3/contenttype/forms">
-  <Display>DocumentLibraryForm</Display>
-  <Edit>DocumentLibraryForm</Edit>
-  <New>DocumentLibraryForm</New>
-</FormTemplates>
-</file>
-
-<file path=customXml/item3.xml><?xml version="1.0" encoding="utf-8"?>
 <ct:contentTypeSchema xmlns:ct="http://schemas.microsoft.com/office/2006/metadata/contentType" xmlns:ma="http://schemas.microsoft.com/office/2006/metadata/properties/metaAttributes" ct:_="" ma:_="" ma:contentTypeName="Document" ma:contentTypeID="0x01010007B1D441ADEC8642ABD94220A12323FC" ma:contentTypeVersion="0" ma:contentTypeDescription="Create a new document." ma:contentTypeScope="" ma:versionID="004e9817178017d7dbe120b842248b7f">
   <xsd:schema xmlns:xsd="http://www.w3.org/2001/XMLSchema" xmlns:xs="http://www.w3.org/2001/XMLSchema" xmlns:p="http://schemas.microsoft.com/office/2006/metadata/properties" targetNamespace="http://schemas.microsoft.com/office/2006/metadata/properties" ma:root="true" ma:fieldsID="c64490b4aec6201516c3a874156f37b2">
     <xsd:element name="properties">
@@ -8789,27 +9649,26 @@
 </ct:contentTypeSchema>
 </file>
 
+<file path=customXml/item2.xml><?xml version="1.0" encoding="utf-8"?>
+<?mso-contentType ?>
+<FormTemplates xmlns="http://schemas.microsoft.com/sharepoint/v3/contenttype/forms">
+  <Display>DocumentLibraryForm</Display>
+  <Edit>DocumentLibraryForm</Edit>
+  <New>DocumentLibraryForm</New>
+</FormTemplates>
+</file>
+
+<file path=customXml/item3.xml><?xml version="1.0" encoding="utf-8"?>
+<p:properties xmlns:p="http://schemas.microsoft.com/office/2006/metadata/properties" xmlns:xsi="http://www.w3.org/2001/XMLSchema-instance">
+  <documentManagement/>
+</p:properties>
+</file>
+
 <file path=customXml/item4.xml><?xml version="1.0" encoding="utf-8"?>
 <b:Sources xmlns:b="http://schemas.openxmlformats.org/officeDocument/2006/bibliography" xmlns="http://schemas.openxmlformats.org/officeDocument/2006/bibliography" SelectedStyle="\APA.XSL" StyleName="APA"/>
 </file>
 
 <file path=customXml/itemProps1.xml><?xml version="1.0" encoding="utf-8"?>
-<ds:datastoreItem xmlns:ds="http://schemas.openxmlformats.org/officeDocument/2006/customXml" ds:itemID="{E5265DE5-3E8E-4120-8280-8EC419E03148}">
-  <ds:schemaRefs>
-    <ds:schemaRef ds:uri="http://schemas.microsoft.com/office/2006/metadata/properties"/>
-  </ds:schemaRefs>
-</ds:datastoreItem>
-</file>
-
-<file path=customXml/itemProps2.xml><?xml version="1.0" encoding="utf-8"?>
-<ds:datastoreItem xmlns:ds="http://schemas.openxmlformats.org/officeDocument/2006/customXml" ds:itemID="{3CBB50F0-8F85-42BF-AC23-9DA2DC66E259}">
-  <ds:schemaRefs>
-    <ds:schemaRef ds:uri="http://schemas.microsoft.com/sharepoint/v3/contenttype/forms"/>
-  </ds:schemaRefs>
-</ds:datastoreItem>
-</file>
-
-<file path=customXml/itemProps3.xml><?xml version="1.0" encoding="utf-8"?>
 <ds:datastoreItem xmlns:ds="http://schemas.openxmlformats.org/officeDocument/2006/customXml" ds:itemID="{BA7BD11F-C275-40DD-82C9-C791F093B530}">
   <ds:schemaRefs>
     <ds:schemaRef ds:uri="http://schemas.microsoft.com/office/2006/metadata/contentType"/>
@@ -8825,8 +9684,24 @@
 </ds:datastoreItem>
 </file>
 
+<file path=customXml/itemProps2.xml><?xml version="1.0" encoding="utf-8"?>
+<ds:datastoreItem xmlns:ds="http://schemas.openxmlformats.org/officeDocument/2006/customXml" ds:itemID="{3CBB50F0-8F85-42BF-AC23-9DA2DC66E259}">
+  <ds:schemaRefs>
+    <ds:schemaRef ds:uri="http://schemas.microsoft.com/sharepoint/v3/contenttype/forms"/>
+  </ds:schemaRefs>
+</ds:datastoreItem>
+</file>
+
+<file path=customXml/itemProps3.xml><?xml version="1.0" encoding="utf-8"?>
+<ds:datastoreItem xmlns:ds="http://schemas.openxmlformats.org/officeDocument/2006/customXml" ds:itemID="{E5265DE5-3E8E-4120-8280-8EC419E03148}">
+  <ds:schemaRefs>
+    <ds:schemaRef ds:uri="http://schemas.microsoft.com/office/2006/metadata/properties"/>
+  </ds:schemaRefs>
+</ds:datastoreItem>
+</file>
+
 <file path=customXml/itemProps4.xml><?xml version="1.0" encoding="utf-8"?>
-<ds:datastoreItem xmlns:ds="http://schemas.openxmlformats.org/officeDocument/2006/customXml" ds:itemID="{AE5E0FFD-AC02-4D32-9020-B036BB4CBF59}">
+<ds:datastoreItem xmlns:ds="http://schemas.openxmlformats.org/officeDocument/2006/customXml" ds:itemID="{B23FD5F9-F166-4542-B830-24D4260F240A}">
   <ds:schemaRefs>
     <ds:schemaRef ds:uri="http://schemas.openxmlformats.org/officeDocument/2006/bibliography"/>
   </ds:schemaRefs>

</xml_diff>

<commit_message>
Added new competitor requests to design doc
</commit_message>
<xml_diff>
--- a/design/Design Specification - Capture - Feb2015 Competitor Changes.docx
+++ b/design/Design Specification - Capture - Feb2015 Competitor Changes.docx
@@ -564,6 +564,12 @@
                 <w:rFonts w:asciiTheme="minorHAnsi" w:hAnsiTheme="minorHAnsi"/>
               </w:rPr>
             </w:pPr>
+            <w:r>
+              <w:rPr>
+                <w:rFonts w:asciiTheme="minorHAnsi" w:hAnsiTheme="minorHAnsi"/>
+              </w:rPr>
+              <w:t>2/9/2015</w:t>
+            </w:r>
           </w:p>
         </w:tc>
         <w:tc>
@@ -579,6 +585,12 @@
                 <w:rFonts w:asciiTheme="minorHAnsi" w:hAnsiTheme="minorHAnsi"/>
               </w:rPr>
             </w:pPr>
+            <w:r>
+              <w:rPr>
+                <w:rFonts w:asciiTheme="minorHAnsi" w:hAnsiTheme="minorHAnsi"/>
+              </w:rPr>
+              <w:t>1.1</w:t>
+            </w:r>
           </w:p>
         </w:tc>
         <w:tc>
@@ -593,6 +605,12 @@
                 <w:rFonts w:asciiTheme="minorHAnsi" w:hAnsiTheme="minorHAnsi"/>
               </w:rPr>
             </w:pPr>
+            <w:r>
+              <w:rPr>
+                <w:rFonts w:asciiTheme="minorHAnsi" w:hAnsiTheme="minorHAnsi"/>
+              </w:rPr>
+              <w:t>Added 389, 377, 371, 370 and 351</w:t>
+            </w:r>
           </w:p>
         </w:tc>
         <w:tc>
@@ -608,6 +626,12 @@
                 <w:rFonts w:asciiTheme="minorHAnsi" w:hAnsiTheme="minorHAnsi"/>
               </w:rPr>
             </w:pPr>
+            <w:r>
+              <w:rPr>
+                <w:rFonts w:asciiTheme="minorHAnsi" w:hAnsiTheme="minorHAnsi"/>
+              </w:rPr>
+              <w:t>Roger Behm</w:t>
+            </w:r>
           </w:p>
         </w:tc>
       </w:tr>
@@ -1353,7 +1377,7 @@
         <w:rPr>
           <w:noProof/>
         </w:rPr>
-        <w:instrText xml:space="preserve"> PAGEREF _Toc410126180 \h </w:instrText>
+        <w:instrText xml:space="preserve"> PAGEREF _Toc411256929 \h </w:instrText>
       </w:r>
       <w:r>
         <w:rPr>
@@ -1433,7 +1457,7 @@
         <w:rPr>
           <w:noProof/>
         </w:rPr>
-        <w:instrText xml:space="preserve"> PAGEREF _Toc410126181 \h </w:instrText>
+        <w:instrText xml:space="preserve"> PAGEREF _Toc411256930 \h </w:instrText>
       </w:r>
       <w:r>
         <w:rPr>
@@ -1512,7 +1536,71 @@
         <w:rPr>
           <w:noProof/>
         </w:rPr>
-        <w:instrText xml:space="preserve"> PAGEREF _Toc410126182 \h </w:instrText>
+        <w:instrText xml:space="preserve"> PAGEREF _Toc411256931 \h </w:instrText>
+      </w:r>
+      <w:r>
+        <w:rPr>
+          <w:noProof/>
+        </w:rPr>
+      </w:r>
+      <w:r>
+        <w:rPr>
+          <w:noProof/>
+        </w:rPr>
+        <w:fldChar w:fldCharType="separate"/>
+      </w:r>
+      <w:r>
+        <w:rPr>
+          <w:noProof/>
+        </w:rPr>
+        <w:t>6</w:t>
+      </w:r>
+      <w:r>
+        <w:rPr>
+          <w:noProof/>
+        </w:rPr>
+        <w:fldChar w:fldCharType="end"/>
+      </w:r>
+    </w:p>
+    <w:p>
+      <w:pPr>
+        <w:pStyle w:val="TOC1"/>
+        <w:rPr>
+          <w:rFonts w:asciiTheme="minorHAnsi" w:eastAsiaTheme="minorEastAsia" w:hAnsiTheme="minorHAnsi" w:cstheme="minorBidi"/>
+          <w:b w:val="0"/>
+          <w:caps w:val="0"/>
+          <w:noProof/>
+          <w:sz w:val="22"/>
+          <w:szCs w:val="22"/>
+        </w:rPr>
+      </w:pPr>
+      <w:r>
+        <w:rPr>
+          <w:rFonts w:asciiTheme="minorHAnsi" w:hAnsiTheme="minorHAnsi" w:cs="Helvetica"/>
+          <w:b w:val="0"/>
+          <w:bCs/>
+          <w:noProof/>
+          <w:color w:val="333333"/>
+        </w:rPr>
+        <w:t>Remove Competitor FSI Disposal took over hauling company</w:t>
+      </w:r>
+      <w:r>
+        <w:rPr>
+          <w:noProof/>
+        </w:rPr>
+        <w:tab/>
+      </w:r>
+      <w:r>
+        <w:rPr>
+          <w:noProof/>
+        </w:rPr>
+        <w:fldChar w:fldCharType="begin"/>
+      </w:r>
+      <w:r>
+        <w:rPr>
+          <w:noProof/>
+        </w:rPr>
+        <w:instrText xml:space="preserve"> PAGEREF _Toc411256932 \h </w:instrText>
       </w:r>
       <w:r>
         <w:rPr>
@@ -1576,7 +1664,7 @@
           <w:rFonts w:asciiTheme="minorHAnsi" w:hAnsiTheme="minorHAnsi"/>
           <w:noProof/>
         </w:rPr>
-        <w:t>Assumptions</w:t>
+        <w:t>Competitor Overview and Assumptions</w:t>
       </w:r>
       <w:r>
         <w:rPr>
@@ -1594,7 +1682,7 @@
         <w:rPr>
           <w:noProof/>
         </w:rPr>
-        <w:instrText xml:space="preserve"> PAGEREF _Toc410126183 \h </w:instrText>
+        <w:instrText xml:space="preserve"> PAGEREF _Toc411256933 \h </w:instrText>
       </w:r>
       <w:r>
         <w:rPr>
@@ -1676,7 +1764,7 @@
         <w:rPr>
           <w:noProof/>
         </w:rPr>
-        <w:instrText xml:space="preserve"> PAGEREF _Toc410126184 \h </w:instrText>
+        <w:instrText xml:space="preserve"> PAGEREF _Toc411256934 \h </w:instrText>
       </w:r>
       <w:r>
         <w:rPr>
@@ -1757,7 +1845,7 @@
         <w:rPr>
           <w:noProof/>
         </w:rPr>
-        <w:instrText xml:space="preserve"> PAGEREF _Toc410126185 \h </w:instrText>
+        <w:instrText xml:space="preserve"> PAGEREF _Toc411256935 \h </w:instrText>
       </w:r>
       <w:r>
         <w:rPr>
@@ -1817,7 +1905,7 @@
         <w:rPr>
           <w:noProof/>
         </w:rPr>
-        <w:instrText xml:space="preserve"> PAGEREF _Toc410126186 \h </w:instrText>
+        <w:instrText xml:space="preserve"> PAGEREF _Toc411256936 \h </w:instrText>
       </w:r>
       <w:r>
         <w:rPr>
@@ -1881,7 +1969,7 @@
           <w:caps/>
           <w:noProof/>
         </w:rPr>
-        <w:t xml:space="preserve">#228 </w:t>
+        <w:t xml:space="preserve">#229 </w:t>
       </w:r>
       <w:r>
         <w:rPr>
@@ -1906,7 +1994,7 @@
         <w:rPr>
           <w:noProof/>
         </w:rPr>
-        <w:instrText xml:space="preserve"> PAGEREF _Toc410126187 \h </w:instrText>
+        <w:instrText xml:space="preserve"> PAGEREF _Toc411256937 \h </w:instrText>
       </w:r>
       <w:r>
         <w:rPr>
@@ -1948,7 +2036,7 @@
           <w:rFonts w:asciiTheme="minorHAnsi" w:hAnsiTheme="minorHAnsi"/>
           <w:noProof/>
         </w:rPr>
-        <w:t>Issue</w:t>
+        <w:t>Issue/Design</w:t>
       </w:r>
       <w:r>
         <w:rPr>
@@ -1966,7 +2054,7 @@
         <w:rPr>
           <w:noProof/>
         </w:rPr>
-        <w:instrText xml:space="preserve"> PAGEREF _Toc410126188 \h </w:instrText>
+        <w:instrText xml:space="preserve"> PAGEREF _Toc411256938 \h </w:instrText>
       </w:r>
       <w:r>
         <w:rPr>
@@ -2046,7 +2134,7 @@
         <w:rPr>
           <w:noProof/>
         </w:rPr>
-        <w:instrText xml:space="preserve"> PAGEREF _Toc410126189 \h </w:instrText>
+        <w:instrText xml:space="preserve"> PAGEREF _Toc411256939 \h </w:instrText>
       </w:r>
       <w:r>
         <w:rPr>
@@ -2126,7 +2214,7 @@
         <w:rPr>
           <w:noProof/>
         </w:rPr>
-        <w:instrText xml:space="preserve"> PAGEREF _Toc410126190 \h </w:instrText>
+        <w:instrText xml:space="preserve"> PAGEREF _Toc411256940 \h </w:instrText>
       </w:r>
       <w:r>
         <w:rPr>
@@ -2143,7 +2231,7 @@
         <w:rPr>
           <w:noProof/>
         </w:rPr>
-        <w:t>11</w:t>
+        <w:t>12</w:t>
       </w:r>
       <w:r>
         <w:rPr>
@@ -2206,7 +2294,7 @@
         <w:rPr>
           <w:noProof/>
         </w:rPr>
-        <w:instrText xml:space="preserve"> PAGEREF _Toc410126191 \h </w:instrText>
+        <w:instrText xml:space="preserve"> PAGEREF _Toc411256941 \h </w:instrText>
       </w:r>
       <w:r>
         <w:rPr>
@@ -2223,7 +2311,7 @@
         <w:rPr>
           <w:noProof/>
         </w:rPr>
-        <w:t>11</w:t>
+        <w:t>12</w:t>
       </w:r>
       <w:r>
         <w:rPr>
@@ -2286,7 +2374,7 @@
         <w:rPr>
           <w:noProof/>
         </w:rPr>
-        <w:instrText xml:space="preserve"> PAGEREF _Toc410126192 \h </w:instrText>
+        <w:instrText xml:space="preserve"> PAGEREF _Toc411256942 \h </w:instrText>
       </w:r>
       <w:r>
         <w:rPr>
@@ -2304,6 +2392,406 @@
           <w:noProof/>
         </w:rPr>
         <w:t>12</w:t>
+      </w:r>
+      <w:r>
+        <w:rPr>
+          <w:noProof/>
+        </w:rPr>
+        <w:fldChar w:fldCharType="end"/>
+      </w:r>
+    </w:p>
+    <w:p>
+      <w:pPr>
+        <w:pStyle w:val="TOC2"/>
+        <w:tabs>
+          <w:tab w:val="left" w:pos="880"/>
+        </w:tabs>
+        <w:rPr>
+          <w:rFonts w:asciiTheme="minorHAnsi" w:eastAsiaTheme="minorEastAsia" w:hAnsiTheme="minorHAnsi" w:cstheme="minorBidi"/>
+          <w:smallCaps w:val="0"/>
+          <w:noProof/>
+          <w:sz w:val="22"/>
+          <w:szCs w:val="22"/>
+        </w:rPr>
+      </w:pPr>
+      <w:r>
+        <w:rPr>
+          <w:rFonts w:asciiTheme="minorHAnsi" w:hAnsiTheme="minorHAnsi"/>
+          <w:noProof/>
+        </w:rPr>
+        <w:t>3.7</w:t>
+      </w:r>
+      <w:r>
+        <w:rPr>
+          <w:rFonts w:asciiTheme="minorHAnsi" w:eastAsiaTheme="minorEastAsia" w:hAnsiTheme="minorHAnsi" w:cstheme="minorBidi"/>
+          <w:smallCaps w:val="0"/>
+          <w:noProof/>
+          <w:sz w:val="22"/>
+          <w:szCs w:val="22"/>
+        </w:rPr>
+        <w:tab/>
+      </w:r>
+      <w:r>
+        <w:rPr>
+          <w:rFonts w:asciiTheme="minorHAnsi" w:hAnsiTheme="minorHAnsi"/>
+          <w:noProof/>
+        </w:rPr>
+        <w:t>#377 Area A31 Missing Rays in Competitor List</w:t>
+      </w:r>
+      <w:r>
+        <w:rPr>
+          <w:noProof/>
+        </w:rPr>
+        <w:tab/>
+      </w:r>
+      <w:r>
+        <w:rPr>
+          <w:noProof/>
+        </w:rPr>
+        <w:fldChar w:fldCharType="begin"/>
+      </w:r>
+      <w:r>
+        <w:rPr>
+          <w:noProof/>
+        </w:rPr>
+        <w:instrText xml:space="preserve"> PAGEREF _Toc411256943 \h </w:instrText>
+      </w:r>
+      <w:r>
+        <w:rPr>
+          <w:noProof/>
+        </w:rPr>
+      </w:r>
+      <w:r>
+        <w:rPr>
+          <w:noProof/>
+        </w:rPr>
+        <w:fldChar w:fldCharType="separate"/>
+      </w:r>
+      <w:r>
+        <w:rPr>
+          <w:noProof/>
+        </w:rPr>
+        <w:t>12</w:t>
+      </w:r>
+      <w:r>
+        <w:rPr>
+          <w:noProof/>
+        </w:rPr>
+        <w:fldChar w:fldCharType="end"/>
+      </w:r>
+    </w:p>
+    <w:p>
+      <w:pPr>
+        <w:pStyle w:val="TOC2"/>
+        <w:tabs>
+          <w:tab w:val="left" w:pos="880"/>
+        </w:tabs>
+        <w:rPr>
+          <w:rFonts w:asciiTheme="minorHAnsi" w:eastAsiaTheme="minorEastAsia" w:hAnsiTheme="minorHAnsi" w:cstheme="minorBidi"/>
+          <w:smallCaps w:val="0"/>
+          <w:noProof/>
+          <w:sz w:val="22"/>
+          <w:szCs w:val="22"/>
+        </w:rPr>
+      </w:pPr>
+      <w:r>
+        <w:rPr>
+          <w:rFonts w:asciiTheme="minorHAnsi" w:hAnsiTheme="minorHAnsi"/>
+          <w:noProof/>
+        </w:rPr>
+        <w:t>3.8</w:t>
+      </w:r>
+      <w:r>
+        <w:rPr>
+          <w:rFonts w:asciiTheme="minorHAnsi" w:eastAsiaTheme="minorEastAsia" w:hAnsiTheme="minorHAnsi" w:cstheme="minorBidi"/>
+          <w:smallCaps w:val="0"/>
+          <w:noProof/>
+          <w:sz w:val="22"/>
+          <w:szCs w:val="22"/>
+        </w:rPr>
+        <w:tab/>
+      </w:r>
+      <w:r>
+        <w:rPr>
+          <w:rFonts w:asciiTheme="minorHAnsi" w:hAnsiTheme="minorHAnsi"/>
+          <w:noProof/>
+        </w:rPr>
+        <w:t>#371 Add Faherty (FAH) to Area 36</w:t>
+      </w:r>
+      <w:r>
+        <w:rPr>
+          <w:noProof/>
+        </w:rPr>
+        <w:tab/>
+      </w:r>
+      <w:r>
+        <w:rPr>
+          <w:noProof/>
+        </w:rPr>
+        <w:fldChar w:fldCharType="begin"/>
+      </w:r>
+      <w:r>
+        <w:rPr>
+          <w:noProof/>
+        </w:rPr>
+        <w:instrText xml:space="preserve"> PAGEREF _Toc411256944 \h </w:instrText>
+      </w:r>
+      <w:r>
+        <w:rPr>
+          <w:noProof/>
+        </w:rPr>
+      </w:r>
+      <w:r>
+        <w:rPr>
+          <w:noProof/>
+        </w:rPr>
+        <w:fldChar w:fldCharType="separate"/>
+      </w:r>
+      <w:r>
+        <w:rPr>
+          <w:noProof/>
+        </w:rPr>
+        <w:t>13</w:t>
+      </w:r>
+      <w:r>
+        <w:rPr>
+          <w:noProof/>
+        </w:rPr>
+        <w:fldChar w:fldCharType="end"/>
+      </w:r>
+    </w:p>
+    <w:p>
+      <w:pPr>
+        <w:pStyle w:val="TOC2"/>
+        <w:tabs>
+          <w:tab w:val="left" w:pos="880"/>
+        </w:tabs>
+        <w:rPr>
+          <w:rFonts w:asciiTheme="minorHAnsi" w:eastAsiaTheme="minorEastAsia" w:hAnsiTheme="minorHAnsi" w:cstheme="minorBidi"/>
+          <w:smallCaps w:val="0"/>
+          <w:noProof/>
+          <w:sz w:val="22"/>
+          <w:szCs w:val="22"/>
+        </w:rPr>
+      </w:pPr>
+      <w:r>
+        <w:rPr>
+          <w:rFonts w:asciiTheme="minorHAnsi" w:hAnsiTheme="minorHAnsi"/>
+          <w:noProof/>
+        </w:rPr>
+        <w:t>3.9</w:t>
+      </w:r>
+      <w:r>
+        <w:rPr>
+          <w:rFonts w:asciiTheme="minorHAnsi" w:eastAsiaTheme="minorEastAsia" w:hAnsiTheme="minorHAnsi" w:cstheme="minorBidi"/>
+          <w:smallCaps w:val="0"/>
+          <w:noProof/>
+          <w:sz w:val="22"/>
+          <w:szCs w:val="22"/>
+        </w:rPr>
+        <w:tab/>
+      </w:r>
+      <w:r>
+        <w:rPr>
+          <w:rFonts w:asciiTheme="minorHAnsi" w:hAnsiTheme="minorHAnsi"/>
+          <w:noProof/>
+        </w:rPr>
+        <w:t>#370 Area A36 Missing Competitors for BU 327</w:t>
+      </w:r>
+      <w:r>
+        <w:rPr>
+          <w:noProof/>
+        </w:rPr>
+        <w:tab/>
+      </w:r>
+      <w:r>
+        <w:rPr>
+          <w:noProof/>
+        </w:rPr>
+        <w:fldChar w:fldCharType="begin"/>
+      </w:r>
+      <w:r>
+        <w:rPr>
+          <w:noProof/>
+        </w:rPr>
+        <w:instrText xml:space="preserve"> PAGEREF _Toc411256945 \h </w:instrText>
+      </w:r>
+      <w:r>
+        <w:rPr>
+          <w:noProof/>
+        </w:rPr>
+      </w:r>
+      <w:r>
+        <w:rPr>
+          <w:noProof/>
+        </w:rPr>
+        <w:fldChar w:fldCharType="separate"/>
+      </w:r>
+      <w:r>
+        <w:rPr>
+          <w:noProof/>
+        </w:rPr>
+        <w:t>13</w:t>
+      </w:r>
+      <w:r>
+        <w:rPr>
+          <w:noProof/>
+        </w:rPr>
+        <w:fldChar w:fldCharType="end"/>
+      </w:r>
+    </w:p>
+    <w:p>
+      <w:pPr>
+        <w:pStyle w:val="TOC2"/>
+        <w:tabs>
+          <w:tab w:val="left" w:pos="880"/>
+        </w:tabs>
+        <w:rPr>
+          <w:rFonts w:asciiTheme="minorHAnsi" w:eastAsiaTheme="minorEastAsia" w:hAnsiTheme="minorHAnsi" w:cstheme="minorBidi"/>
+          <w:smallCaps w:val="0"/>
+          <w:noProof/>
+          <w:sz w:val="22"/>
+          <w:szCs w:val="22"/>
+        </w:rPr>
+      </w:pPr>
+      <w:r>
+        <w:rPr>
+          <w:rFonts w:asciiTheme="minorHAnsi" w:hAnsiTheme="minorHAnsi"/>
+          <w:noProof/>
+        </w:rPr>
+        <w:t>3.10</w:t>
+      </w:r>
+      <w:r>
+        <w:rPr>
+          <w:rFonts w:asciiTheme="minorHAnsi" w:eastAsiaTheme="minorEastAsia" w:hAnsiTheme="minorHAnsi" w:cstheme="minorBidi"/>
+          <w:smallCaps w:val="0"/>
+          <w:noProof/>
+          <w:sz w:val="22"/>
+          <w:szCs w:val="22"/>
+        </w:rPr>
+        <w:tab/>
+      </w:r>
+      <w:r>
+        <w:rPr>
+          <w:rFonts w:asciiTheme="minorHAnsi" w:hAnsiTheme="minorHAnsi"/>
+          <w:noProof/>
+        </w:rPr>
+        <w:t>#351 Missing Trash Kans LLC from the list of new compititors for A31</w:t>
+      </w:r>
+      <w:r>
+        <w:rPr>
+          <w:noProof/>
+        </w:rPr>
+        <w:tab/>
+      </w:r>
+      <w:r>
+        <w:rPr>
+          <w:noProof/>
+        </w:rPr>
+        <w:fldChar w:fldCharType="begin"/>
+      </w:r>
+      <w:r>
+        <w:rPr>
+          <w:noProof/>
+        </w:rPr>
+        <w:instrText xml:space="preserve"> PAGEREF _Toc411256946 \h </w:instrText>
+      </w:r>
+      <w:r>
+        <w:rPr>
+          <w:noProof/>
+        </w:rPr>
+      </w:r>
+      <w:r>
+        <w:rPr>
+          <w:noProof/>
+        </w:rPr>
+        <w:fldChar w:fldCharType="separate"/>
+      </w:r>
+      <w:r>
+        <w:rPr>
+          <w:noProof/>
+        </w:rPr>
+        <w:t>14</w:t>
+      </w:r>
+      <w:r>
+        <w:rPr>
+          <w:noProof/>
+        </w:rPr>
+        <w:fldChar w:fldCharType="end"/>
+      </w:r>
+    </w:p>
+    <w:p>
+      <w:pPr>
+        <w:pStyle w:val="TOC2"/>
+        <w:tabs>
+          <w:tab w:val="left" w:pos="880"/>
+        </w:tabs>
+        <w:rPr>
+          <w:rFonts w:asciiTheme="minorHAnsi" w:eastAsiaTheme="minorEastAsia" w:hAnsiTheme="minorHAnsi" w:cstheme="minorBidi"/>
+          <w:smallCaps w:val="0"/>
+          <w:noProof/>
+          <w:sz w:val="22"/>
+          <w:szCs w:val="22"/>
+        </w:rPr>
+      </w:pPr>
+      <w:r>
+        <w:rPr>
+          <w:rFonts w:asciiTheme="minorHAnsi" w:hAnsiTheme="minorHAnsi"/>
+          <w:noProof/>
+        </w:rPr>
+        <w:t>3.11</w:t>
+      </w:r>
+      <w:r>
+        <w:rPr>
+          <w:rFonts w:asciiTheme="minorHAnsi" w:eastAsiaTheme="minorEastAsia" w:hAnsiTheme="minorHAnsi" w:cstheme="minorBidi"/>
+          <w:smallCaps w:val="0"/>
+          <w:noProof/>
+          <w:sz w:val="22"/>
+          <w:szCs w:val="22"/>
+        </w:rPr>
+        <w:tab/>
+      </w:r>
+      <w:r>
+        <w:rPr>
+          <w:rFonts w:asciiTheme="minorHAnsi" w:hAnsiTheme="minorHAnsi"/>
+          <w:noProof/>
+        </w:rPr>
+        <w:t>#389 Remove Competitor FSI Deisposal</w:t>
+      </w:r>
+      <w:r>
+        <w:rPr>
+          <w:noProof/>
+        </w:rPr>
+        <w:tab/>
+      </w:r>
+      <w:r>
+        <w:rPr>
+          <w:noProof/>
+        </w:rPr>
+        <w:fldChar w:fldCharType="begin"/>
+      </w:r>
+      <w:r>
+        <w:rPr>
+          <w:noProof/>
+        </w:rPr>
+        <w:instrText xml:space="preserve"> PAGEREF _Toc411256947 \h </w:instrText>
+      </w:r>
+      <w:r>
+        <w:rPr>
+          <w:noProof/>
+        </w:rPr>
+      </w:r>
+      <w:r>
+        <w:rPr>
+          <w:noProof/>
+        </w:rPr>
+        <w:fldChar w:fldCharType="separate"/>
+      </w:r>
+      <w:r>
+        <w:rPr>
+          <w:noProof/>
+        </w:rPr>
+        <w:t>14</w:t>
       </w:r>
       <w:r>
         <w:rPr>
@@ -2368,7 +2856,7 @@
         <w:rPr>
           <w:noProof/>
         </w:rPr>
-        <w:instrText xml:space="preserve"> PAGEREF _Toc410126193 \h </w:instrText>
+        <w:instrText xml:space="preserve"> PAGEREF _Toc411256948 \h </w:instrText>
       </w:r>
       <w:r>
         <w:rPr>
@@ -2385,7 +2873,7 @@
         <w:rPr>
           <w:noProof/>
         </w:rPr>
-        <w:t>12</w:t>
+        <w:t>14</w:t>
       </w:r>
       <w:r>
         <w:rPr>
@@ -2450,7 +2938,7 @@
         <w:rPr>
           <w:noProof/>
         </w:rPr>
-        <w:instrText xml:space="preserve"> PAGEREF _Toc410126194 \h </w:instrText>
+        <w:instrText xml:space="preserve"> PAGEREF _Toc411256949 \h </w:instrText>
       </w:r>
       <w:r>
         <w:rPr>
@@ -2467,7 +2955,7 @@
         <w:rPr>
           <w:noProof/>
         </w:rPr>
-        <w:t>12</w:t>
+        <w:t>14</w:t>
       </w:r>
       <w:r>
         <w:rPr>
@@ -2532,7 +3020,7 @@
         <w:rPr>
           <w:noProof/>
         </w:rPr>
-        <w:instrText xml:space="preserve"> PAGEREF _Toc410126195 \h </w:instrText>
+        <w:instrText xml:space="preserve"> PAGEREF _Toc411256950 \h </w:instrText>
       </w:r>
       <w:r>
         <w:rPr>
@@ -2549,7 +3037,7 @@
         <w:rPr>
           <w:noProof/>
         </w:rPr>
-        <w:t>12</w:t>
+        <w:t>14</w:t>
       </w:r>
       <w:r>
         <w:rPr>
@@ -2594,7 +3082,7 @@
           <w:rFonts w:asciiTheme="minorHAnsi" w:hAnsiTheme="minorHAnsi"/>
         </w:rPr>
       </w:pPr>
-      <w:bookmarkStart w:id="6" w:name="_Toc410126180"/>
+      <w:bookmarkStart w:id="6" w:name="_Toc411256929"/>
       <w:bookmarkEnd w:id="0"/>
       <w:bookmarkEnd w:id="1"/>
       <w:bookmarkEnd w:id="2"/>
@@ -2621,7 +3109,7 @@
       <w:bookmarkStart w:id="7" w:name="_Toc342757859"/>
       <w:bookmarkStart w:id="8" w:name="_Toc346297767"/>
       <w:bookmarkStart w:id="9" w:name="_Toc404134497"/>
-      <w:bookmarkStart w:id="10" w:name="_Toc410126181"/>
+      <w:bookmarkStart w:id="10" w:name="_Toc411256930"/>
       <w:r>
         <w:rPr>
           <w:rFonts w:asciiTheme="minorHAnsi" w:hAnsiTheme="minorHAnsi"/>
@@ -2684,17 +3172,17 @@
           <w:rFonts w:asciiTheme="minorHAnsi" w:hAnsiTheme="minorHAnsi"/>
         </w:rPr>
       </w:pPr>
-      <w:bookmarkStart w:id="11" w:name="_Toc410126182"/>
-      <w:bookmarkStart w:id="12" w:name="_Toc342757861"/>
-      <w:bookmarkStart w:id="13" w:name="_Toc346297769"/>
-      <w:bookmarkStart w:id="14" w:name="_Toc404134499"/>
+      <w:bookmarkStart w:id="11" w:name="_Toc342757861"/>
+      <w:bookmarkStart w:id="12" w:name="_Toc346297769"/>
+      <w:bookmarkStart w:id="13" w:name="_Toc404134499"/>
+      <w:bookmarkStart w:id="14" w:name="_Toc411256931"/>
       <w:r>
         <w:rPr>
           <w:rFonts w:asciiTheme="minorHAnsi" w:hAnsiTheme="minorHAnsi"/>
         </w:rPr>
         <w:t>Bug list for current release</w:t>
       </w:r>
-      <w:bookmarkEnd w:id="11"/>
+      <w:bookmarkEnd w:id="14"/>
     </w:p>
     <w:p>
       <w:pPr>
@@ -3157,6 +3645,471 @@
           </w:p>
         </w:tc>
       </w:tr>
+      <w:tr>
+        <w:trPr>
+          <w:cantSplit/>
+          <w:trHeight w:hRule="exact" w:val="432"/>
+        </w:trPr>
+        <w:tc>
+          <w:tcPr>
+            <w:tcW w:w="1530" w:type="dxa"/>
+            <w:tcBorders>
+              <w:top w:val="single" w:sz="4" w:space="0" w:color="auto"/>
+              <w:left w:val="single" w:sz="4" w:space="0" w:color="auto"/>
+              <w:bottom w:val="single" w:sz="4" w:space="0" w:color="auto"/>
+              <w:right w:val="single" w:sz="4" w:space="0" w:color="auto"/>
+            </w:tcBorders>
+            <w:vAlign w:val="center"/>
+          </w:tcPr>
+          <w:p>
+            <w:pPr>
+              <w:jc w:val="center"/>
+            </w:pPr>
+            <w:hyperlink w:anchor="C_389" w:history="1">
+              <w:r>
+                <w:rPr>
+                  <w:rStyle w:val="Hyperlink"/>
+                </w:rPr>
+                <w:t>389</w:t>
+              </w:r>
+            </w:hyperlink>
+          </w:p>
+        </w:tc>
+        <w:tc>
+          <w:tcPr>
+            <w:tcW w:w="7380" w:type="dxa"/>
+            <w:tcBorders>
+              <w:top w:val="single" w:sz="4" w:space="0" w:color="auto"/>
+              <w:left w:val="single" w:sz="4" w:space="0" w:color="auto"/>
+              <w:bottom w:val="single" w:sz="4" w:space="0" w:color="auto"/>
+              <w:right w:val="single" w:sz="4" w:space="0" w:color="auto"/>
+            </w:tcBorders>
+            <w:vAlign w:val="center"/>
+          </w:tcPr>
+          <w:p>
+            <w:pPr>
+              <w:pStyle w:val="Heading1"/>
+              <w:numPr>
+                <w:ilvl w:val="0"/>
+                <w:numId w:val="0"/>
+              </w:numPr>
+              <w:shd w:val="clear" w:color="auto" w:fill="FFFFFF"/>
+              <w:spacing w:before="0" w:after="0"/>
+              <w:ind w:left="-18" w:right="2250" w:firstLine="18"/>
+              <w:outlineLvl w:val="0"/>
+              <w:rPr>
+                <w:rFonts w:asciiTheme="minorHAnsi" w:hAnsiTheme="minorHAnsi"/>
+                <w:sz w:val="20"/>
+              </w:rPr>
+            </w:pPr>
+            <w:bookmarkStart w:id="15" w:name="_Toc411256932"/>
+            <w:r>
+              <w:rPr>
+                <w:rStyle w:val="js-issue-title"/>
+                <w:rFonts w:asciiTheme="minorHAnsi" w:hAnsiTheme="minorHAnsi" w:cs="Helvetica"/>
+                <w:b w:val="0"/>
+                <w:bCs/>
+                <w:color w:val="333333"/>
+                <w:sz w:val="20"/>
+              </w:rPr>
+              <w:t xml:space="preserve">Remove Competitor </w:t>
+            </w:r>
+            <w:r>
+              <w:rPr>
+                <w:rStyle w:val="js-issue-title"/>
+                <w:rFonts w:asciiTheme="minorHAnsi" w:hAnsiTheme="minorHAnsi" w:cs="Helvetica"/>
+                <w:b w:val="0"/>
+                <w:bCs/>
+                <w:color w:val="333333"/>
+                <w:sz w:val="20"/>
+              </w:rPr>
+              <w:t xml:space="preserve">FSI Disposal took over </w:t>
+            </w:r>
+            <w:r>
+              <w:rPr>
+                <w:rStyle w:val="js-issue-title"/>
+                <w:rFonts w:asciiTheme="minorHAnsi" w:hAnsiTheme="minorHAnsi" w:cs="Helvetica"/>
+                <w:b w:val="0"/>
+                <w:bCs/>
+                <w:color w:val="333333"/>
+                <w:sz w:val="20"/>
+              </w:rPr>
+              <w:t>hauling company</w:t>
+            </w:r>
+            <w:bookmarkEnd w:id="15"/>
+          </w:p>
+        </w:tc>
+      </w:tr>
+      <w:tr>
+        <w:trPr>
+          <w:cantSplit/>
+          <w:trHeight w:hRule="exact" w:val="432"/>
+        </w:trPr>
+        <w:tc>
+          <w:tcPr>
+            <w:tcW w:w="1530" w:type="dxa"/>
+            <w:tcBorders>
+              <w:top w:val="single" w:sz="4" w:space="0" w:color="auto"/>
+              <w:left w:val="single" w:sz="4" w:space="0" w:color="auto"/>
+              <w:bottom w:val="single" w:sz="4" w:space="0" w:color="auto"/>
+              <w:right w:val="single" w:sz="4" w:space="0" w:color="auto"/>
+            </w:tcBorders>
+            <w:vAlign w:val="center"/>
+          </w:tcPr>
+          <w:p>
+            <w:pPr>
+              <w:jc w:val="center"/>
+            </w:pPr>
+            <w:hyperlink w:anchor="C_377" w:history="1">
+              <w:r>
+                <w:rPr>
+                  <w:rStyle w:val="Hyperlink"/>
+                </w:rPr>
+                <w:t>377</w:t>
+              </w:r>
+            </w:hyperlink>
+          </w:p>
+        </w:tc>
+        <w:tc>
+          <w:tcPr>
+            <w:tcW w:w="7380" w:type="dxa"/>
+            <w:tcBorders>
+              <w:top w:val="single" w:sz="4" w:space="0" w:color="auto"/>
+              <w:left w:val="single" w:sz="4" w:space="0" w:color="auto"/>
+              <w:bottom w:val="single" w:sz="4" w:space="0" w:color="auto"/>
+              <w:right w:val="single" w:sz="4" w:space="0" w:color="auto"/>
+            </w:tcBorders>
+            <w:vAlign w:val="center"/>
+          </w:tcPr>
+          <w:p>
+            <w:pPr>
+              <w:rPr>
+                <w:rFonts w:asciiTheme="minorHAnsi" w:hAnsiTheme="minorHAnsi"/>
+              </w:rPr>
+            </w:pPr>
+            <w:r>
+              <w:rPr>
+                <w:rFonts w:asciiTheme="minorHAnsi" w:hAnsiTheme="minorHAnsi"/>
+              </w:rPr>
+              <w:t>Area A31 Missing Rays in Competitor list</w:t>
+            </w:r>
+          </w:p>
+        </w:tc>
+      </w:tr>
+      <w:tr>
+        <w:trPr>
+          <w:cantSplit/>
+          <w:trHeight w:hRule="exact" w:val="432"/>
+        </w:trPr>
+        <w:tc>
+          <w:tcPr>
+            <w:tcW w:w="1530" w:type="dxa"/>
+            <w:tcBorders>
+              <w:top w:val="single" w:sz="4" w:space="0" w:color="auto"/>
+              <w:left w:val="single" w:sz="4" w:space="0" w:color="auto"/>
+              <w:bottom w:val="single" w:sz="4" w:space="0" w:color="auto"/>
+              <w:right w:val="single" w:sz="4" w:space="0" w:color="auto"/>
+            </w:tcBorders>
+            <w:vAlign w:val="center"/>
+          </w:tcPr>
+          <w:p>
+            <w:pPr>
+              <w:jc w:val="center"/>
+            </w:pPr>
+            <w:hyperlink w:anchor="C_371" w:history="1">
+              <w:r>
+                <w:rPr>
+                  <w:rStyle w:val="Hyperlink"/>
+                </w:rPr>
+                <w:t>371</w:t>
+              </w:r>
+            </w:hyperlink>
+          </w:p>
+        </w:tc>
+        <w:tc>
+          <w:tcPr>
+            <w:tcW w:w="7380" w:type="dxa"/>
+            <w:tcBorders>
+              <w:top w:val="single" w:sz="4" w:space="0" w:color="auto"/>
+              <w:left w:val="single" w:sz="4" w:space="0" w:color="auto"/>
+              <w:bottom w:val="single" w:sz="4" w:space="0" w:color="auto"/>
+              <w:right w:val="single" w:sz="4" w:space="0" w:color="auto"/>
+            </w:tcBorders>
+            <w:vAlign w:val="center"/>
+          </w:tcPr>
+          <w:p>
+            <w:pPr>
+              <w:rPr>
+                <w:rFonts w:asciiTheme="minorHAnsi" w:hAnsiTheme="minorHAnsi"/>
+              </w:rPr>
+            </w:pPr>
+            <w:r>
+              <w:rPr>
+                <w:rFonts w:asciiTheme="minorHAnsi" w:hAnsiTheme="minorHAnsi"/>
+              </w:rPr>
+              <w:t xml:space="preserve">Add </w:t>
+            </w:r>
+            <w:proofErr w:type="spellStart"/>
+            <w:r>
+              <w:rPr>
+                <w:rFonts w:asciiTheme="minorHAnsi" w:hAnsiTheme="minorHAnsi"/>
+              </w:rPr>
+              <w:t>Faherty</w:t>
+            </w:r>
+            <w:proofErr w:type="spellEnd"/>
+            <w:r>
+              <w:rPr>
+                <w:rFonts w:asciiTheme="minorHAnsi" w:hAnsiTheme="minorHAnsi"/>
+              </w:rPr>
+              <w:t xml:space="preserve"> FAH to A</w:t>
+            </w:r>
+            <w:r>
+              <w:rPr>
+                <w:rFonts w:asciiTheme="minorHAnsi" w:hAnsiTheme="minorHAnsi"/>
+              </w:rPr>
+              <w:t>rea 36</w:t>
+            </w:r>
+          </w:p>
+        </w:tc>
+      </w:tr>
+      <w:tr>
+        <w:trPr>
+          <w:cantSplit/>
+          <w:trHeight w:hRule="exact" w:val="432"/>
+        </w:trPr>
+        <w:tc>
+          <w:tcPr>
+            <w:tcW w:w="1530" w:type="dxa"/>
+            <w:tcBorders>
+              <w:top w:val="single" w:sz="4" w:space="0" w:color="auto"/>
+              <w:left w:val="single" w:sz="4" w:space="0" w:color="auto"/>
+              <w:bottom w:val="single" w:sz="4" w:space="0" w:color="auto"/>
+              <w:right w:val="single" w:sz="4" w:space="0" w:color="auto"/>
+            </w:tcBorders>
+            <w:vAlign w:val="center"/>
+          </w:tcPr>
+          <w:p>
+            <w:pPr>
+              <w:jc w:val="center"/>
+            </w:pPr>
+            <w:hyperlink w:anchor="C_370" w:history="1">
+              <w:r>
+                <w:rPr>
+                  <w:rStyle w:val="Hyperlink"/>
+                </w:rPr>
+                <w:t>370</w:t>
+              </w:r>
+            </w:hyperlink>
+          </w:p>
+        </w:tc>
+        <w:tc>
+          <w:tcPr>
+            <w:tcW w:w="7380" w:type="dxa"/>
+            <w:tcBorders>
+              <w:top w:val="single" w:sz="4" w:space="0" w:color="auto"/>
+              <w:left w:val="single" w:sz="4" w:space="0" w:color="auto"/>
+              <w:bottom w:val="single" w:sz="4" w:space="0" w:color="auto"/>
+              <w:right w:val="single" w:sz="4" w:space="0" w:color="auto"/>
+            </w:tcBorders>
+            <w:vAlign w:val="center"/>
+          </w:tcPr>
+          <w:p>
+            <w:pPr>
+              <w:rPr>
+                <w:rFonts w:asciiTheme="minorHAnsi" w:hAnsiTheme="minorHAnsi"/>
+              </w:rPr>
+            </w:pPr>
+            <w:r>
+              <w:rPr>
+                <w:rFonts w:asciiTheme="minorHAnsi" w:hAnsiTheme="minorHAnsi"/>
+              </w:rPr>
+              <w:t xml:space="preserve">Area A36 missing competitors for BU 327 </w:t>
+            </w:r>
+            <w:proofErr w:type="spellStart"/>
+            <w:r>
+              <w:rPr>
+                <w:rFonts w:asciiTheme="minorHAnsi" w:hAnsiTheme="minorHAnsi"/>
+              </w:rPr>
+              <w:t>Div</w:t>
+            </w:r>
+            <w:proofErr w:type="spellEnd"/>
+            <w:r>
+              <w:rPr>
+                <w:rFonts w:asciiTheme="minorHAnsi" w:hAnsiTheme="minorHAnsi"/>
+              </w:rPr>
+              <w:t xml:space="preserve"> 4015, 4400, 4897</w:t>
+            </w:r>
+          </w:p>
+        </w:tc>
+      </w:tr>
+      <w:tr>
+        <w:trPr>
+          <w:cantSplit/>
+          <w:trHeight w:hRule="exact" w:val="432"/>
+        </w:trPr>
+        <w:tc>
+          <w:tcPr>
+            <w:tcW w:w="1530" w:type="dxa"/>
+            <w:tcBorders>
+              <w:top w:val="single" w:sz="4" w:space="0" w:color="auto"/>
+              <w:left w:val="single" w:sz="4" w:space="0" w:color="auto"/>
+              <w:bottom w:val="single" w:sz="4" w:space="0" w:color="auto"/>
+              <w:right w:val="single" w:sz="4" w:space="0" w:color="auto"/>
+            </w:tcBorders>
+            <w:vAlign w:val="center"/>
+          </w:tcPr>
+          <w:p>
+            <w:pPr>
+              <w:jc w:val="center"/>
+            </w:pPr>
+            <w:hyperlink w:anchor="C_351" w:history="1">
+              <w:r>
+                <w:rPr>
+                  <w:rStyle w:val="Hyperlink"/>
+                </w:rPr>
+                <w:t>351</w:t>
+              </w:r>
+            </w:hyperlink>
+          </w:p>
+        </w:tc>
+        <w:tc>
+          <w:tcPr>
+            <w:tcW w:w="7380" w:type="dxa"/>
+            <w:tcBorders>
+              <w:top w:val="single" w:sz="4" w:space="0" w:color="auto"/>
+              <w:left w:val="single" w:sz="4" w:space="0" w:color="auto"/>
+              <w:bottom w:val="single" w:sz="4" w:space="0" w:color="auto"/>
+              <w:right w:val="single" w:sz="4" w:space="0" w:color="auto"/>
+            </w:tcBorders>
+            <w:vAlign w:val="center"/>
+          </w:tcPr>
+          <w:p>
+            <w:pPr>
+              <w:rPr>
+                <w:rFonts w:asciiTheme="minorHAnsi" w:hAnsiTheme="minorHAnsi"/>
+              </w:rPr>
+            </w:pPr>
+            <w:r>
+              <w:rPr>
+                <w:rFonts w:asciiTheme="minorHAnsi" w:hAnsiTheme="minorHAnsi"/>
+              </w:rPr>
+              <w:t xml:space="preserve">Missing Trash </w:t>
+            </w:r>
+            <w:proofErr w:type="spellStart"/>
+            <w:r>
+              <w:rPr>
+                <w:rFonts w:asciiTheme="minorHAnsi" w:hAnsiTheme="minorHAnsi"/>
+              </w:rPr>
+              <w:t>Kans</w:t>
+            </w:r>
+            <w:proofErr w:type="spellEnd"/>
+            <w:r>
+              <w:rPr>
+                <w:rFonts w:asciiTheme="minorHAnsi" w:hAnsiTheme="minorHAnsi"/>
+              </w:rPr>
+              <w:t xml:space="preserve"> LLC from the list of new </w:t>
+            </w:r>
+            <w:proofErr w:type="spellStart"/>
+            <w:r>
+              <w:rPr>
+                <w:rFonts w:asciiTheme="minorHAnsi" w:hAnsiTheme="minorHAnsi"/>
+              </w:rPr>
+              <w:t>compititors</w:t>
+            </w:r>
+            <w:proofErr w:type="spellEnd"/>
+            <w:r>
+              <w:rPr>
+                <w:rFonts w:asciiTheme="minorHAnsi" w:hAnsiTheme="minorHAnsi"/>
+              </w:rPr>
+              <w:t xml:space="preserve"> for A31</w:t>
+            </w:r>
+          </w:p>
+        </w:tc>
+      </w:tr>
+      <w:tr>
+        <w:trPr>
+          <w:cantSplit/>
+          <w:trHeight w:hRule="exact" w:val="432"/>
+        </w:trPr>
+        <w:tc>
+          <w:tcPr>
+            <w:tcW w:w="1530" w:type="dxa"/>
+            <w:tcBorders>
+              <w:top w:val="single" w:sz="4" w:space="0" w:color="auto"/>
+              <w:left w:val="single" w:sz="4" w:space="0" w:color="auto"/>
+              <w:bottom w:val="single" w:sz="4" w:space="0" w:color="auto"/>
+              <w:right w:val="single" w:sz="4" w:space="0" w:color="auto"/>
+            </w:tcBorders>
+            <w:vAlign w:val="center"/>
+          </w:tcPr>
+          <w:p>
+            <w:pPr>
+              <w:jc w:val="center"/>
+            </w:pPr>
+          </w:p>
+        </w:tc>
+        <w:tc>
+          <w:tcPr>
+            <w:tcW w:w="7380" w:type="dxa"/>
+            <w:tcBorders>
+              <w:top w:val="single" w:sz="4" w:space="0" w:color="auto"/>
+              <w:left w:val="single" w:sz="4" w:space="0" w:color="auto"/>
+              <w:bottom w:val="single" w:sz="4" w:space="0" w:color="auto"/>
+              <w:right w:val="single" w:sz="4" w:space="0" w:color="auto"/>
+            </w:tcBorders>
+            <w:vAlign w:val="center"/>
+          </w:tcPr>
+          <w:p>
+            <w:pPr>
+              <w:rPr>
+                <w:rFonts w:asciiTheme="minorHAnsi" w:hAnsiTheme="minorHAnsi"/>
+              </w:rPr>
+            </w:pPr>
+          </w:p>
+        </w:tc>
+      </w:tr>
+      <w:tr>
+        <w:trPr>
+          <w:cantSplit/>
+          <w:trHeight w:hRule="exact" w:val="432"/>
+        </w:trPr>
+        <w:tc>
+          <w:tcPr>
+            <w:tcW w:w="1530" w:type="dxa"/>
+            <w:tcBorders>
+              <w:top w:val="single" w:sz="4" w:space="0" w:color="auto"/>
+              <w:left w:val="single" w:sz="4" w:space="0" w:color="auto"/>
+              <w:bottom w:val="single" w:sz="4" w:space="0" w:color="auto"/>
+              <w:right w:val="single" w:sz="4" w:space="0" w:color="auto"/>
+            </w:tcBorders>
+            <w:vAlign w:val="center"/>
+          </w:tcPr>
+          <w:p>
+            <w:pPr>
+              <w:jc w:val="center"/>
+            </w:pPr>
+          </w:p>
+        </w:tc>
+        <w:tc>
+          <w:tcPr>
+            <w:tcW w:w="7380" w:type="dxa"/>
+            <w:tcBorders>
+              <w:top w:val="single" w:sz="4" w:space="0" w:color="auto"/>
+              <w:left w:val="single" w:sz="4" w:space="0" w:color="auto"/>
+              <w:bottom w:val="single" w:sz="4" w:space="0" w:color="auto"/>
+              <w:right w:val="single" w:sz="4" w:space="0" w:color="auto"/>
+            </w:tcBorders>
+            <w:vAlign w:val="center"/>
+          </w:tcPr>
+          <w:p>
+            <w:pPr>
+              <w:rPr>
+                <w:rFonts w:asciiTheme="minorHAnsi" w:hAnsiTheme="minorHAnsi"/>
+              </w:rPr>
+            </w:pPr>
+          </w:p>
+        </w:tc>
+      </w:tr>
     </w:tbl>
     <w:p>
       <w:pPr>
@@ -3164,12 +4117,12 @@
           <w:rFonts w:asciiTheme="minorHAnsi" w:hAnsiTheme="minorHAnsi"/>
         </w:rPr>
       </w:pPr>
-      <w:bookmarkStart w:id="15" w:name="_Toc342757862"/>
-      <w:bookmarkStart w:id="16" w:name="_Toc346297770"/>
-      <w:bookmarkStart w:id="17" w:name="_Toc404134500"/>
+      <w:bookmarkStart w:id="16" w:name="_Toc342757862"/>
+      <w:bookmarkStart w:id="17" w:name="_Toc346297770"/>
+      <w:bookmarkStart w:id="18" w:name="_Toc404134500"/>
+      <w:bookmarkEnd w:id="11"/>
       <w:bookmarkEnd w:id="12"/>
       <w:bookmarkEnd w:id="13"/>
-      <w:bookmarkEnd w:id="14"/>
     </w:p>
     <w:p>
       <w:pPr>
@@ -3191,31 +4144,29 @@
           <w:rFonts w:asciiTheme="minorHAnsi" w:hAnsiTheme="minorHAnsi"/>
         </w:rPr>
       </w:pPr>
-      <w:bookmarkStart w:id="18" w:name="_Toc379450809"/>
-      <w:bookmarkStart w:id="19" w:name="_GoBack"/>
+      <w:bookmarkStart w:id="19" w:name="_Toc379450809"/>
+    </w:p>
+    <w:p>
+      <w:pPr>
+        <w:pStyle w:val="Heading1"/>
+        <w:rPr>
+          <w:rFonts w:asciiTheme="minorHAnsi" w:hAnsiTheme="minorHAnsi"/>
+        </w:rPr>
+      </w:pPr>
+      <w:bookmarkStart w:id="20" w:name="_Toc411256933"/>
+      <w:r>
+        <w:rPr>
+          <w:rFonts w:asciiTheme="minorHAnsi" w:hAnsiTheme="minorHAnsi"/>
+        </w:rPr>
+        <w:t xml:space="preserve">Competitor Overview and </w:t>
+      </w:r>
+      <w:r>
+        <w:rPr>
+          <w:rFonts w:asciiTheme="minorHAnsi" w:hAnsiTheme="minorHAnsi"/>
+        </w:rPr>
+        <w:t>Assumptions</w:t>
+      </w:r>
       <w:bookmarkEnd w:id="19"/>
-    </w:p>
-    <w:p>
-      <w:pPr>
-        <w:pStyle w:val="Heading1"/>
-        <w:rPr>
-          <w:rFonts w:asciiTheme="minorHAnsi" w:hAnsiTheme="minorHAnsi"/>
-        </w:rPr>
-      </w:pPr>
-      <w:bookmarkStart w:id="20" w:name="_Toc410126183"/>
-      <w:r>
-        <w:rPr>
-          <w:rFonts w:asciiTheme="minorHAnsi" w:hAnsiTheme="minorHAnsi"/>
-        </w:rPr>
-        <w:t xml:space="preserve">Competitor Overview and </w:t>
-      </w:r>
-      <w:r>
-        <w:rPr>
-          <w:rFonts w:asciiTheme="minorHAnsi" w:hAnsiTheme="minorHAnsi"/>
-        </w:rPr>
-        <w:t>Assumptions</w:t>
-      </w:r>
-      <w:bookmarkEnd w:id="18"/>
       <w:bookmarkEnd w:id="20"/>
       <w:r>
         <w:rPr>
@@ -3449,6 +4400,7 @@
           <w:sz w:val="22"/>
           <w:szCs w:val="22"/>
         </w:rPr>
+        <w:lastRenderedPageBreak/>
         <w:t xml:space="preserve">For rollback due to competitive bid, the competitor list from there is in a dropdown (competitor) in </w:t>
       </w:r>
       <w:proofErr w:type="spellStart"/>
@@ -3662,7 +4614,6 @@
           <w:sz w:val="22"/>
           <w:szCs w:val="22"/>
         </w:rPr>
-        <w:lastRenderedPageBreak/>
         <w:t>When adding it, you may have to move the location that it gets inserted so that it is in alphabetical order (aside from the top 10 which are predefined.)</w:t>
       </w:r>
     </w:p>
@@ -3869,6 +4820,7 @@
         <w:rPr>
           <w:noProof/>
         </w:rPr>
+        <w:lastRenderedPageBreak/>
         <w:drawing>
           <wp:inline distT="0" distB="0" distL="0" distR="0" wp14:anchorId="42230D95" wp14:editId="6A4271F7">
             <wp:extent cx="5715000" cy="3037840"/>
@@ -3935,7 +4887,6 @@
           <w:sz w:val="22"/>
           <w:szCs w:val="22"/>
         </w:rPr>
-        <w:lastRenderedPageBreak/>
         <w:t>There is an additional step if there is a duplicate competitor name in an Area.  In that case they need to be added to an additional dropdown and another constraint in order to let the user choose the correct competitor code.</w:t>
       </w:r>
     </w:p>
@@ -3963,7 +4914,7 @@
           <w:rFonts w:asciiTheme="minorHAnsi" w:hAnsiTheme="minorHAnsi"/>
         </w:rPr>
       </w:pPr>
-      <w:bookmarkStart w:id="21" w:name="_Toc410126184"/>
+      <w:bookmarkStart w:id="21" w:name="_Toc411256934"/>
       <w:r>
         <w:rPr>
           <w:rFonts w:asciiTheme="minorHAnsi" w:hAnsiTheme="minorHAnsi"/>
@@ -3981,7 +4932,7 @@
           <w:szCs w:val="28"/>
         </w:rPr>
       </w:pPr>
-      <w:bookmarkStart w:id="22" w:name="_Toc410126185"/>
+      <w:bookmarkStart w:id="22" w:name="_Toc411256935"/>
       <w:r>
         <w:rPr>
           <w:rFonts w:asciiTheme="minorHAnsi" w:hAnsiTheme="minorHAnsi"/>
@@ -4021,7 +4972,7 @@
           <w:szCs w:val="22"/>
         </w:rPr>
       </w:pPr>
-      <w:bookmarkStart w:id="24" w:name="_Toc410126186"/>
+      <w:bookmarkStart w:id="24" w:name="_Toc411256936"/>
       <w:r>
         <w:rPr>
           <w:rFonts w:asciiTheme="minorHAnsi" w:hAnsiTheme="minorHAnsi"/>
@@ -4827,6 +5778,7 @@
                 <w:sz w:val="21"/>
                 <w:szCs w:val="21"/>
               </w:rPr>
+              <w:lastRenderedPageBreak/>
               <w:t>BULLDOG DISPOSAL</w:t>
             </w:r>
           </w:p>
@@ -5647,7 +6599,6 @@
                 <w:sz w:val="21"/>
                 <w:szCs w:val="21"/>
               </w:rPr>
-              <w:lastRenderedPageBreak/>
               <w:t>INDIANA WASTE SERVICES</w:t>
             </w:r>
           </w:p>
@@ -6796,6 +7747,7 @@
                 <w:sz w:val="21"/>
                 <w:szCs w:val="21"/>
               </w:rPr>
+              <w:lastRenderedPageBreak/>
               <w:t>PETE TANNER</w:t>
             </w:r>
           </w:p>
@@ -7616,7 +8568,6 @@
                 <w:sz w:val="21"/>
                 <w:szCs w:val="21"/>
               </w:rPr>
-              <w:lastRenderedPageBreak/>
               <w:t>TOWN OF HERNDON</w:t>
             </w:r>
           </w:p>
@@ -8233,17 +9184,7 @@
           <w:szCs w:val="21"/>
           <w:shd w:val="clear" w:color="auto" w:fill="FFFFFF"/>
         </w:rPr>
-        <w:t xml:space="preserve"> and</w:t>
-      </w:r>
-      <w:r>
-        <w:rPr>
-          <w:rFonts w:ascii="Helvetica" w:hAnsi="Helvetica" w:cs="Helvetica"/>
-          <w:color w:val="333333"/>
-          <w:sz w:val="21"/>
-          <w:szCs w:val="21"/>
-          <w:shd w:val="clear" w:color="auto" w:fill="FFFFFF"/>
-        </w:rPr>
-        <w:t xml:space="preserve"> Area A33 constraint</w:t>
+        <w:t xml:space="preserve"> and Area A33 constraint</w:t>
       </w:r>
       <w:proofErr w:type="gramStart"/>
       <w:r>
@@ -8458,6 +9399,7 @@
           <w:szCs w:val="21"/>
           <w:shd w:val="clear" w:color="auto" w:fill="FFFFFF"/>
         </w:rPr>
+        <w:lastRenderedPageBreak/>
         <w:t>CITY OF DEXTER</w:t>
       </w:r>
       <w:r>
@@ -8857,7 +9799,6 @@
           <w:szCs w:val="21"/>
           <w:shd w:val="clear" w:color="auto" w:fill="FFFFFF"/>
         </w:rPr>
-        <w:lastRenderedPageBreak/>
         <w:t>SPURLOCK</w:t>
       </w:r>
       <w:r>
@@ -8869,7 +9810,6 @@
         </w:rPr>
         <w:br/>
       </w:r>
-      <w:proofErr w:type="spellStart"/>
       <w:r>
         <w:rPr>
           <w:rFonts w:ascii="Helvetica" w:hAnsi="Helvetica" w:cs="Helvetica"/>
@@ -8892,7 +9832,6 @@
           <w:shd w:val="clear" w:color="auto" w:fill="FFFFFF"/>
         </w:rPr>
       </w:pPr>
-      <w:proofErr w:type="spellEnd"/>
     </w:p>
     <w:p>
       <w:pPr>
@@ -8903,7 +9842,7 @@
           <w:szCs w:val="28"/>
         </w:rPr>
       </w:pPr>
-      <w:bookmarkStart w:id="25" w:name="_Toc410126187"/>
+      <w:bookmarkStart w:id="25" w:name="_Toc411256937"/>
       <w:r>
         <w:rPr>
           <w:rFonts w:asciiTheme="minorHAnsi" w:hAnsiTheme="minorHAnsi"/>
@@ -8969,7 +9908,7 @@
           <w:szCs w:val="22"/>
         </w:rPr>
       </w:pPr>
-      <w:bookmarkStart w:id="27" w:name="_Toc410126188"/>
+      <w:bookmarkStart w:id="27" w:name="_Toc411256938"/>
       <w:r>
         <w:rPr>
           <w:rFonts w:asciiTheme="minorHAnsi" w:hAnsiTheme="minorHAnsi"/>
@@ -8979,7 +9918,6 @@
         </w:rPr>
         <w:t>Issue</w:t>
       </w:r>
-      <w:bookmarkEnd w:id="27"/>
       <w:r>
         <w:rPr>
           <w:rFonts w:asciiTheme="minorHAnsi" w:hAnsiTheme="minorHAnsi"/>
@@ -8989,6 +9927,7 @@
         </w:rPr>
         <w:t>/Design</w:t>
       </w:r>
+      <w:bookmarkEnd w:id="27"/>
     </w:p>
     <w:p>
       <w:pPr>
@@ -9010,17 +9949,7 @@
           <w:szCs w:val="21"/>
           <w:shd w:val="clear" w:color="auto" w:fill="FFFFFF"/>
         </w:rPr>
-        <w:t>Please add the competitor</w:t>
-      </w:r>
-      <w:r>
-        <w:rPr>
-          <w:rFonts w:ascii="Helvetica" w:hAnsi="Helvetica" w:cs="Helvetica"/>
-          <w:color w:val="333333"/>
-          <w:sz w:val="21"/>
-          <w:szCs w:val="21"/>
-          <w:shd w:val="clear" w:color="auto" w:fill="FFFFFF"/>
-        </w:rPr>
-        <w:t xml:space="preserve"> Waste Connection to A33 using the process outline in section 2.</w:t>
+        <w:t>Please add the competitor Waste Connection to A33 using the process outline in section 2.</w:t>
       </w:r>
     </w:p>
     <w:p>
@@ -9044,7 +9973,7 @@
           <w:szCs w:val="28"/>
         </w:rPr>
       </w:pPr>
-      <w:bookmarkStart w:id="28" w:name="_Toc410126189"/>
+      <w:bookmarkStart w:id="28" w:name="_Toc411256939"/>
       <w:r>
         <w:rPr>
           <w:rFonts w:asciiTheme="minorHAnsi" w:hAnsiTheme="minorHAnsi"/>
@@ -9319,12 +10248,13 @@
           <w:szCs w:val="28"/>
         </w:rPr>
       </w:pPr>
-      <w:bookmarkStart w:id="30" w:name="_Toc410126190"/>
+      <w:bookmarkStart w:id="30" w:name="_Toc411256940"/>
       <w:r>
         <w:rPr>
           <w:rFonts w:asciiTheme="minorHAnsi" w:hAnsiTheme="minorHAnsi"/>
           <w:szCs w:val="28"/>
         </w:rPr>
+        <w:lastRenderedPageBreak/>
         <w:t>#</w:t>
       </w:r>
       <w:bookmarkStart w:id="31" w:name="Competitor_Area_Disposal"/>
@@ -9426,37 +10356,7 @@
           <w:szCs w:val="21"/>
           <w:shd w:val="clear" w:color="auto" w:fill="FFFFFF"/>
         </w:rPr>
-        <w:t xml:space="preserve"> list. Please </w:t>
-      </w:r>
-      <w:r>
-        <w:rPr>
-          <w:rFonts w:ascii="Helvetica" w:hAnsi="Helvetica" w:cs="Helvetica"/>
-          <w:color w:val="333333"/>
-          <w:sz w:val="21"/>
-          <w:szCs w:val="21"/>
-          <w:shd w:val="clear" w:color="auto" w:fill="FFFFFF"/>
-        </w:rPr>
-        <w:t>a</w:t>
-      </w:r>
-      <w:r>
-        <w:rPr>
-          <w:rFonts w:ascii="Helvetica" w:hAnsi="Helvetica" w:cs="Helvetica"/>
-          <w:color w:val="333333"/>
-          <w:sz w:val="21"/>
-          <w:szCs w:val="21"/>
-          <w:shd w:val="clear" w:color="auto" w:fill="FFFFFF"/>
-        </w:rPr>
-        <w:t>dd AREA DISPOSAL to the list of competitors for A33</w:t>
-      </w:r>
-      <w:r>
-        <w:rPr>
-          <w:rFonts w:ascii="Helvetica" w:hAnsi="Helvetica" w:cs="Helvetica"/>
-          <w:color w:val="333333"/>
-          <w:sz w:val="21"/>
-          <w:szCs w:val="21"/>
-          <w:shd w:val="clear" w:color="auto" w:fill="FFFFFF"/>
-        </w:rPr>
-        <w:t>.</w:t>
+        <w:t xml:space="preserve"> list. Please add AREA DISPOSAL to the list of competitors for A33.</w:t>
       </w:r>
     </w:p>
     <w:p>
@@ -9475,7 +10375,7 @@
           <w:szCs w:val="28"/>
         </w:rPr>
       </w:pPr>
-      <w:bookmarkStart w:id="32" w:name="_Toc410126191"/>
+      <w:bookmarkStart w:id="32" w:name="_Toc411256941"/>
       <w:r>
         <w:rPr>
           <w:rFonts w:asciiTheme="minorHAnsi" w:hAnsiTheme="minorHAnsi"/>
@@ -9621,7 +10521,6 @@
         <w:rPr>
           <w:noProof/>
         </w:rPr>
-        <w:lastRenderedPageBreak/>
         <w:drawing>
           <wp:inline distT="0" distB="0" distL="0" distR="0" wp14:anchorId="2FD3A958" wp14:editId="516C76AD">
             <wp:extent cx="5715000" cy="2452370"/>
@@ -9694,7 +10593,7 @@
           <w:szCs w:val="28"/>
         </w:rPr>
       </w:pPr>
-      <w:bookmarkStart w:id="34" w:name="_Toc410126192"/>
+      <w:bookmarkStart w:id="34" w:name="_Toc411256942"/>
       <w:r>
         <w:rPr>
           <w:rFonts w:asciiTheme="minorHAnsi" w:hAnsiTheme="minorHAnsi"/>
@@ -9845,13 +10744,723 @@
     </w:p>
     <w:p>
       <w:pPr>
+        <w:pStyle w:val="Heading2"/>
+        <w:rPr>
+          <w:rFonts w:asciiTheme="minorHAnsi" w:hAnsiTheme="minorHAnsi"/>
+          <w:szCs w:val="28"/>
+        </w:rPr>
+      </w:pPr>
+      <w:bookmarkStart w:id="36" w:name="_Toc411256943"/>
+      <w:r>
+        <w:rPr>
+          <w:rFonts w:asciiTheme="minorHAnsi" w:hAnsiTheme="minorHAnsi"/>
+          <w:szCs w:val="28"/>
+        </w:rPr>
+        <w:t>#</w:t>
+      </w:r>
+      <w:bookmarkStart w:id="37" w:name="C_377"/>
+      <w:r>
+        <w:rPr>
+          <w:rFonts w:asciiTheme="minorHAnsi" w:hAnsiTheme="minorHAnsi"/>
+          <w:szCs w:val="28"/>
+        </w:rPr>
+        <w:t xml:space="preserve">377 </w:t>
+      </w:r>
+      <w:bookmarkEnd w:id="37"/>
+      <w:r>
+        <w:rPr>
+          <w:rFonts w:asciiTheme="minorHAnsi" w:hAnsiTheme="minorHAnsi"/>
+          <w:szCs w:val="28"/>
+        </w:rPr>
+        <w:t>Area A31 Missing Rays in Competitor List</w:t>
+      </w:r>
+      <w:bookmarkEnd w:id="36"/>
+    </w:p>
+    <w:p>
+      <w:pPr>
+        <w:pStyle w:val="BodyText"/>
+        <w:rPr>
+          <w:rFonts w:asciiTheme="minorHAnsi" w:hAnsiTheme="minorHAnsi" w:cs="Helvetica"/>
+          <w:b/>
+          <w:color w:val="333333"/>
+          <w:sz w:val="22"/>
+          <w:szCs w:val="22"/>
+          <w:shd w:val="clear" w:color="auto" w:fill="FFFFFF"/>
+        </w:rPr>
+      </w:pPr>
+      <w:r>
+        <w:rPr>
+          <w:rFonts w:asciiTheme="minorHAnsi" w:hAnsiTheme="minorHAnsi"/>
+          <w:b/>
+          <w:sz w:val="22"/>
+          <w:szCs w:val="22"/>
+        </w:rPr>
+        <w:t>Issue</w:t>
+      </w:r>
+      <w:r>
+        <w:rPr>
+          <w:rFonts w:asciiTheme="minorHAnsi" w:hAnsiTheme="minorHAnsi"/>
+          <w:b/>
+          <w:sz w:val="22"/>
+          <w:szCs w:val="22"/>
+        </w:rPr>
+        <w:t>/D</w:t>
+      </w:r>
+      <w:r>
+        <w:rPr>
+          <w:rFonts w:asciiTheme="minorHAnsi" w:hAnsiTheme="minorHAnsi" w:cs="Helvetica"/>
+          <w:b/>
+          <w:color w:val="333333"/>
+          <w:sz w:val="22"/>
+          <w:szCs w:val="22"/>
+          <w:shd w:val="clear" w:color="auto" w:fill="FFFFFF"/>
+        </w:rPr>
+        <w:t>esign</w:t>
+      </w:r>
+    </w:p>
+    <w:p>
+      <w:pPr>
+        <w:pStyle w:val="BodyText"/>
+      </w:pPr>
+      <w:r>
+        <w:rPr>
+          <w:rFonts w:ascii="Helvetica" w:hAnsi="Helvetica" w:cs="Helvetica"/>
+          <w:color w:val="333333"/>
+          <w:sz w:val="21"/>
+          <w:szCs w:val="21"/>
+          <w:shd w:val="clear" w:color="auto" w:fill="FFFFFF"/>
+        </w:rPr>
+        <w:t>Please add Rays to the competitor lists (constraint and menu item) for Area A31. RAY is competitor code.</w:t>
+      </w:r>
+    </w:p>
+    <w:p>
+      <w:pPr>
+        <w:pStyle w:val="BodyText"/>
+      </w:pPr>
+    </w:p>
+    <w:p>
+      <w:pPr>
+        <w:pStyle w:val="BodyText"/>
+      </w:pPr>
+    </w:p>
+    <w:p>
+      <w:pPr>
+        <w:pStyle w:val="Heading2"/>
+        <w:rPr>
+          <w:rFonts w:asciiTheme="minorHAnsi" w:hAnsiTheme="minorHAnsi"/>
+          <w:szCs w:val="28"/>
+        </w:rPr>
+      </w:pPr>
+      <w:bookmarkStart w:id="38" w:name="_Toc411256944"/>
+      <w:r>
+        <w:rPr>
+          <w:rFonts w:asciiTheme="minorHAnsi" w:hAnsiTheme="minorHAnsi"/>
+          <w:szCs w:val="28"/>
+        </w:rPr>
+        <w:lastRenderedPageBreak/>
+        <w:t>#</w:t>
+      </w:r>
+      <w:bookmarkStart w:id="39" w:name="C_371"/>
+      <w:r>
+        <w:rPr>
+          <w:rFonts w:asciiTheme="minorHAnsi" w:hAnsiTheme="minorHAnsi"/>
+          <w:szCs w:val="28"/>
+        </w:rPr>
+        <w:t xml:space="preserve">371 </w:t>
+      </w:r>
+      <w:bookmarkEnd w:id="39"/>
+      <w:r>
+        <w:rPr>
+          <w:rFonts w:asciiTheme="minorHAnsi" w:hAnsiTheme="minorHAnsi"/>
+          <w:szCs w:val="28"/>
+        </w:rPr>
+        <w:t xml:space="preserve">Add </w:t>
+      </w:r>
+      <w:proofErr w:type="spellStart"/>
+      <w:r>
+        <w:rPr>
+          <w:rFonts w:asciiTheme="minorHAnsi" w:hAnsiTheme="minorHAnsi"/>
+          <w:szCs w:val="28"/>
+        </w:rPr>
+        <w:t>Faherty</w:t>
+      </w:r>
+      <w:proofErr w:type="spellEnd"/>
+      <w:r>
+        <w:rPr>
+          <w:rFonts w:asciiTheme="minorHAnsi" w:hAnsiTheme="minorHAnsi"/>
+          <w:szCs w:val="28"/>
+        </w:rPr>
+        <w:t xml:space="preserve"> (FAH) to Area 36</w:t>
+      </w:r>
+      <w:bookmarkEnd w:id="38"/>
+    </w:p>
+    <w:p>
+      <w:pPr>
+        <w:pStyle w:val="BodyText"/>
+        <w:rPr>
+          <w:rFonts w:asciiTheme="minorHAnsi" w:hAnsiTheme="minorHAnsi" w:cs="Helvetica"/>
+          <w:b/>
+          <w:color w:val="333333"/>
+          <w:sz w:val="22"/>
+          <w:szCs w:val="22"/>
+          <w:shd w:val="clear" w:color="auto" w:fill="FFFFFF"/>
+        </w:rPr>
+      </w:pPr>
+      <w:r>
+        <w:rPr>
+          <w:rFonts w:asciiTheme="minorHAnsi" w:hAnsiTheme="minorHAnsi"/>
+          <w:b/>
+          <w:sz w:val="22"/>
+          <w:szCs w:val="22"/>
+        </w:rPr>
+        <w:t>Issue</w:t>
+      </w:r>
+      <w:r>
+        <w:rPr>
+          <w:rFonts w:asciiTheme="minorHAnsi" w:hAnsiTheme="minorHAnsi"/>
+          <w:b/>
+          <w:sz w:val="22"/>
+          <w:szCs w:val="22"/>
+        </w:rPr>
+        <w:t>/D</w:t>
+      </w:r>
+      <w:r>
+        <w:rPr>
+          <w:rFonts w:asciiTheme="minorHAnsi" w:hAnsiTheme="minorHAnsi" w:cs="Helvetica"/>
+          <w:b/>
+          <w:color w:val="333333"/>
+          <w:sz w:val="22"/>
+          <w:szCs w:val="22"/>
+          <w:shd w:val="clear" w:color="auto" w:fill="FFFFFF"/>
+        </w:rPr>
+        <w:t>esign</w:t>
+      </w:r>
+    </w:p>
+    <w:p>
+      <w:pPr>
+        <w:pStyle w:val="BodyText"/>
+        <w:rPr>
+          <w:rFonts w:asciiTheme="minorHAnsi" w:hAnsiTheme="minorHAnsi" w:cs="Helvetica"/>
+          <w:b/>
+          <w:color w:val="333333"/>
+          <w:sz w:val="22"/>
+          <w:szCs w:val="22"/>
+          <w:shd w:val="clear" w:color="auto" w:fill="FFFFFF"/>
+        </w:rPr>
+      </w:pPr>
+      <w:r>
+        <w:rPr>
+          <w:rFonts w:ascii="Helvetica" w:hAnsi="Helvetica" w:cs="Helvetica"/>
+          <w:color w:val="333333"/>
+          <w:sz w:val="21"/>
+          <w:szCs w:val="21"/>
+          <w:shd w:val="clear" w:color="auto" w:fill="FFFFFF"/>
+        </w:rPr>
+        <w:t xml:space="preserve">Please add </w:t>
+      </w:r>
+      <w:proofErr w:type="spellStart"/>
+      <w:r>
+        <w:rPr>
+          <w:rFonts w:ascii="Helvetica" w:hAnsi="Helvetica" w:cs="Helvetica"/>
+          <w:color w:val="333333"/>
+          <w:sz w:val="21"/>
+          <w:szCs w:val="21"/>
+          <w:shd w:val="clear" w:color="auto" w:fill="FFFFFF"/>
+        </w:rPr>
+        <w:t>Faherty</w:t>
+      </w:r>
+      <w:proofErr w:type="spellEnd"/>
+      <w:r>
+        <w:rPr>
+          <w:rFonts w:ascii="Helvetica" w:hAnsi="Helvetica" w:cs="Helvetica"/>
+          <w:color w:val="333333"/>
+          <w:sz w:val="21"/>
+          <w:szCs w:val="21"/>
+          <w:shd w:val="clear" w:color="auto" w:fill="FFFFFF"/>
+        </w:rPr>
+        <w:t xml:space="preserve"> to the competitor lists (constraint and menu item) for Area A36. FAH is competitor code.</w:t>
+      </w:r>
+    </w:p>
+    <w:p>
+      <w:pPr>
+        <w:pStyle w:val="BodyText"/>
+      </w:pPr>
+    </w:p>
+    <w:p>
+      <w:pPr>
+        <w:pStyle w:val="Heading2"/>
+        <w:rPr>
+          <w:rFonts w:asciiTheme="minorHAnsi" w:hAnsiTheme="minorHAnsi"/>
+          <w:szCs w:val="28"/>
+        </w:rPr>
+      </w:pPr>
+      <w:bookmarkStart w:id="40" w:name="_Toc411256945"/>
+      <w:r>
+        <w:rPr>
+          <w:rFonts w:asciiTheme="minorHAnsi" w:hAnsiTheme="minorHAnsi"/>
+          <w:szCs w:val="28"/>
+        </w:rPr>
+        <w:t>#</w:t>
+      </w:r>
+      <w:bookmarkStart w:id="41" w:name="C_370"/>
+      <w:r>
+        <w:rPr>
+          <w:rFonts w:asciiTheme="minorHAnsi" w:hAnsiTheme="minorHAnsi"/>
+          <w:szCs w:val="28"/>
+        </w:rPr>
+        <w:t xml:space="preserve">370 </w:t>
+      </w:r>
+      <w:bookmarkEnd w:id="41"/>
+      <w:r>
+        <w:rPr>
+          <w:rFonts w:asciiTheme="minorHAnsi" w:hAnsiTheme="minorHAnsi"/>
+          <w:szCs w:val="28"/>
+        </w:rPr>
+        <w:t>Area A36 Missing Competitors for BU 327</w:t>
+      </w:r>
+      <w:bookmarkEnd w:id="40"/>
+    </w:p>
+    <w:p>
+      <w:pPr>
+        <w:pStyle w:val="BodyText"/>
+        <w:rPr>
+          <w:rFonts w:asciiTheme="minorHAnsi" w:hAnsiTheme="minorHAnsi" w:cs="Helvetica"/>
+          <w:b/>
+          <w:color w:val="333333"/>
+          <w:sz w:val="22"/>
+          <w:szCs w:val="22"/>
+          <w:shd w:val="clear" w:color="auto" w:fill="FFFFFF"/>
+        </w:rPr>
+      </w:pPr>
+      <w:r>
+        <w:rPr>
+          <w:rFonts w:asciiTheme="minorHAnsi" w:hAnsiTheme="minorHAnsi"/>
+          <w:b/>
+          <w:sz w:val="22"/>
+          <w:szCs w:val="22"/>
+        </w:rPr>
+        <w:t>Issue</w:t>
+      </w:r>
+      <w:r>
+        <w:rPr>
+          <w:rFonts w:asciiTheme="minorHAnsi" w:hAnsiTheme="minorHAnsi"/>
+          <w:b/>
+          <w:sz w:val="22"/>
+          <w:szCs w:val="22"/>
+        </w:rPr>
+        <w:t>/D</w:t>
+      </w:r>
+      <w:r>
+        <w:rPr>
+          <w:rFonts w:asciiTheme="minorHAnsi" w:hAnsiTheme="minorHAnsi" w:cs="Helvetica"/>
+          <w:b/>
+          <w:color w:val="333333"/>
+          <w:sz w:val="22"/>
+          <w:szCs w:val="22"/>
+          <w:shd w:val="clear" w:color="auto" w:fill="FFFFFF"/>
+        </w:rPr>
+        <w:t>esign</w:t>
+      </w:r>
+    </w:p>
+    <w:p>
+      <w:pPr>
+        <w:pStyle w:val="BodyText"/>
+        <w:rPr>
+          <w:rFonts w:asciiTheme="minorHAnsi" w:hAnsiTheme="minorHAnsi" w:cs="Helvetica"/>
+          <w:b/>
+          <w:color w:val="333333"/>
+          <w:sz w:val="22"/>
+          <w:szCs w:val="22"/>
+          <w:shd w:val="clear" w:color="auto" w:fill="FFFFFF"/>
+        </w:rPr>
+      </w:pPr>
+      <w:r>
+        <w:rPr>
+          <w:rFonts w:ascii="Helvetica" w:hAnsi="Helvetica" w:cs="Helvetica"/>
+          <w:color w:val="333333"/>
+          <w:sz w:val="21"/>
+          <w:szCs w:val="21"/>
+          <w:shd w:val="clear" w:color="auto" w:fill="FFFFFF"/>
+        </w:rPr>
+        <w:t>Please add the following competitor lists to Capture (constraint and menu item) for Area A36.</w:t>
+      </w:r>
+    </w:p>
+    <w:p>
+      <w:pPr>
+        <w:pStyle w:val="BodyText"/>
+      </w:pPr>
+      <w:r>
+        <w:rPr>
+          <w:noProof/>
+        </w:rPr>
+        <w:drawing>
+          <wp:inline distT="0" distB="0" distL="0" distR="0" wp14:anchorId="47F4BA9F" wp14:editId="5E1AEBE8">
+            <wp:extent cx="4572000" cy="5772150"/>
+            <wp:effectExtent l="0" t="0" r="0" b="0"/>
+            <wp:docPr id="5" name="Picture 5"/>
+            <wp:cNvGraphicFramePr>
+              <a:graphicFrameLocks xmlns:a="http://schemas.openxmlformats.org/drawingml/2006/main" noChangeAspect="1"/>
+            </wp:cNvGraphicFramePr>
+            <a:graphic xmlns:a="http://schemas.openxmlformats.org/drawingml/2006/main">
+              <a:graphicData uri="http://schemas.openxmlformats.org/drawingml/2006/picture">
+                <pic:pic xmlns:pic="http://schemas.openxmlformats.org/drawingml/2006/picture">
+                  <pic:nvPicPr>
+                    <pic:cNvPr id="1" name=""/>
+                    <pic:cNvPicPr/>
+                  </pic:nvPicPr>
+                  <pic:blipFill>
+                    <a:blip r:embed="rId18"/>
+                    <a:stretch>
+                      <a:fillRect/>
+                    </a:stretch>
+                  </pic:blipFill>
+                  <pic:spPr>
+                    <a:xfrm>
+                      <a:off x="0" y="0"/>
+                      <a:ext cx="4572000" cy="5772150"/>
+                    </a:xfrm>
+                    <a:prstGeom prst="rect">
+                      <a:avLst/>
+                    </a:prstGeom>
+                  </pic:spPr>
+                </pic:pic>
+              </a:graphicData>
+            </a:graphic>
+          </wp:inline>
+        </w:drawing>
+      </w:r>
+    </w:p>
+    <w:p>
+      <w:pPr>
+        <w:pStyle w:val="BodyText"/>
+      </w:pPr>
+    </w:p>
+    <w:p>
+      <w:pPr>
+        <w:pStyle w:val="BodyText"/>
+      </w:pPr>
+    </w:p>
+    <w:p>
+      <w:pPr>
+        <w:pStyle w:val="Heading2"/>
+        <w:rPr>
+          <w:rFonts w:asciiTheme="minorHAnsi" w:hAnsiTheme="minorHAnsi"/>
+        </w:rPr>
+      </w:pPr>
+      <w:bookmarkStart w:id="42" w:name="_Toc411256946"/>
+      <w:r>
+        <w:rPr>
+          <w:rFonts w:asciiTheme="minorHAnsi" w:hAnsiTheme="minorHAnsi"/>
+          <w:szCs w:val="28"/>
+        </w:rPr>
+        <w:t>#</w:t>
+      </w:r>
+      <w:bookmarkStart w:id="43" w:name="C_351"/>
+      <w:r>
+        <w:rPr>
+          <w:rFonts w:asciiTheme="minorHAnsi" w:hAnsiTheme="minorHAnsi"/>
+          <w:szCs w:val="28"/>
+        </w:rPr>
+        <w:t xml:space="preserve">351 </w:t>
+      </w:r>
+      <w:bookmarkEnd w:id="43"/>
+      <w:r>
+        <w:rPr>
+          <w:rFonts w:asciiTheme="minorHAnsi" w:hAnsiTheme="minorHAnsi"/>
+        </w:rPr>
+        <w:t xml:space="preserve">Missing Trash </w:t>
+      </w:r>
+      <w:proofErr w:type="spellStart"/>
+      <w:r>
+        <w:rPr>
+          <w:rFonts w:asciiTheme="minorHAnsi" w:hAnsiTheme="minorHAnsi"/>
+        </w:rPr>
+        <w:t>Kans</w:t>
+      </w:r>
+      <w:proofErr w:type="spellEnd"/>
+      <w:r>
+        <w:rPr>
+          <w:rFonts w:asciiTheme="minorHAnsi" w:hAnsiTheme="minorHAnsi"/>
+        </w:rPr>
+        <w:t xml:space="preserve"> LLC from the list of new </w:t>
+      </w:r>
+      <w:proofErr w:type="spellStart"/>
+      <w:r>
+        <w:rPr>
+          <w:rFonts w:asciiTheme="minorHAnsi" w:hAnsiTheme="minorHAnsi"/>
+        </w:rPr>
+        <w:t>compititors</w:t>
+      </w:r>
+      <w:proofErr w:type="spellEnd"/>
+      <w:r>
+        <w:rPr>
+          <w:rFonts w:asciiTheme="minorHAnsi" w:hAnsiTheme="minorHAnsi"/>
+        </w:rPr>
+        <w:t xml:space="preserve"> for A31</w:t>
+      </w:r>
+      <w:bookmarkEnd w:id="42"/>
+    </w:p>
+    <w:p>
+      <w:pPr>
+        <w:pStyle w:val="BodyText"/>
+        <w:rPr>
+          <w:rFonts w:asciiTheme="minorHAnsi" w:hAnsiTheme="minorHAnsi" w:cs="Helvetica"/>
+          <w:b/>
+          <w:color w:val="333333"/>
+          <w:sz w:val="22"/>
+          <w:szCs w:val="22"/>
+          <w:shd w:val="clear" w:color="auto" w:fill="FFFFFF"/>
+        </w:rPr>
+      </w:pPr>
+      <w:r>
+        <w:rPr>
+          <w:rFonts w:asciiTheme="minorHAnsi" w:hAnsiTheme="minorHAnsi"/>
+          <w:b/>
+          <w:sz w:val="22"/>
+          <w:szCs w:val="22"/>
+        </w:rPr>
+        <w:t>Issue</w:t>
+      </w:r>
+      <w:r>
+        <w:rPr>
+          <w:rFonts w:asciiTheme="minorHAnsi" w:hAnsiTheme="minorHAnsi"/>
+          <w:b/>
+          <w:sz w:val="22"/>
+          <w:szCs w:val="22"/>
+        </w:rPr>
+        <w:t>/D</w:t>
+      </w:r>
+      <w:r>
+        <w:rPr>
+          <w:rFonts w:asciiTheme="minorHAnsi" w:hAnsiTheme="minorHAnsi" w:cs="Helvetica"/>
+          <w:b/>
+          <w:color w:val="333333"/>
+          <w:sz w:val="22"/>
+          <w:szCs w:val="22"/>
+          <w:shd w:val="clear" w:color="auto" w:fill="FFFFFF"/>
+        </w:rPr>
+        <w:t>esign</w:t>
+      </w:r>
+    </w:p>
+    <w:p>
+      <w:pPr>
+        <w:pStyle w:val="BodyText"/>
+        <w:rPr>
+          <w:rFonts w:asciiTheme="minorHAnsi" w:hAnsiTheme="minorHAnsi"/>
+          <w:sz w:val="22"/>
+          <w:szCs w:val="22"/>
+        </w:rPr>
+      </w:pPr>
+      <w:r>
+        <w:rPr>
+          <w:rFonts w:ascii="Helvetica" w:hAnsi="Helvetica" w:cs="Helvetica"/>
+          <w:color w:val="333333"/>
+          <w:sz w:val="21"/>
+          <w:szCs w:val="21"/>
+          <w:shd w:val="clear" w:color="auto" w:fill="FFFFFF"/>
+        </w:rPr>
+        <w:t xml:space="preserve">Add Trash </w:t>
+      </w:r>
+      <w:proofErr w:type="spellStart"/>
+      <w:r>
+        <w:rPr>
+          <w:rFonts w:ascii="Helvetica" w:hAnsi="Helvetica" w:cs="Helvetica"/>
+          <w:color w:val="333333"/>
+          <w:sz w:val="21"/>
+          <w:szCs w:val="21"/>
+          <w:shd w:val="clear" w:color="auto" w:fill="FFFFFF"/>
+        </w:rPr>
+        <w:t>Kans</w:t>
+      </w:r>
+      <w:proofErr w:type="spellEnd"/>
+      <w:r>
+        <w:rPr>
+          <w:rFonts w:ascii="Helvetica" w:hAnsi="Helvetica" w:cs="Helvetica"/>
+          <w:color w:val="333333"/>
+          <w:sz w:val="21"/>
+          <w:szCs w:val="21"/>
+          <w:shd w:val="clear" w:color="auto" w:fill="FFFFFF"/>
+        </w:rPr>
+        <w:t xml:space="preserve"> LLC (code – TKL) to the menu items and constraint for A31 within Capture.</w:t>
+      </w:r>
+    </w:p>
+    <w:p>
+      <w:pPr>
+        <w:pStyle w:val="BodyText"/>
+      </w:pPr>
+    </w:p>
+    <w:p>
+      <w:pPr>
+        <w:pStyle w:val="Heading2"/>
+        <w:rPr>
+          <w:rFonts w:asciiTheme="minorHAnsi" w:hAnsiTheme="minorHAnsi"/>
+          <w:szCs w:val="28"/>
+        </w:rPr>
+      </w:pPr>
+      <w:bookmarkStart w:id="44" w:name="_Toc411256947"/>
+      <w:r>
+        <w:rPr>
+          <w:rFonts w:asciiTheme="minorHAnsi" w:hAnsiTheme="minorHAnsi"/>
+          <w:szCs w:val="28"/>
+        </w:rPr>
+        <w:t>#</w:t>
+      </w:r>
+      <w:bookmarkStart w:id="45" w:name="C_389"/>
+      <w:r>
+        <w:rPr>
+          <w:rFonts w:asciiTheme="minorHAnsi" w:hAnsiTheme="minorHAnsi"/>
+          <w:szCs w:val="28"/>
+        </w:rPr>
+        <w:t xml:space="preserve">389 </w:t>
+      </w:r>
+      <w:bookmarkEnd w:id="45"/>
+      <w:r>
+        <w:rPr>
+          <w:rFonts w:asciiTheme="minorHAnsi" w:hAnsiTheme="minorHAnsi"/>
+          <w:szCs w:val="28"/>
+        </w:rPr>
+        <w:t xml:space="preserve">Remove Competitor FSI </w:t>
+      </w:r>
+      <w:proofErr w:type="spellStart"/>
+      <w:r>
+        <w:rPr>
+          <w:rFonts w:asciiTheme="minorHAnsi" w:hAnsiTheme="minorHAnsi"/>
+          <w:szCs w:val="28"/>
+        </w:rPr>
+        <w:t>Deisposal</w:t>
+      </w:r>
+      <w:bookmarkEnd w:id="44"/>
+      <w:proofErr w:type="spellEnd"/>
+      <w:r>
+        <w:rPr>
+          <w:rFonts w:asciiTheme="minorHAnsi" w:hAnsiTheme="minorHAnsi"/>
+          <w:szCs w:val="28"/>
+        </w:rPr>
+        <w:t xml:space="preserve"> </w:t>
+      </w:r>
+    </w:p>
+    <w:p>
+      <w:pPr>
+        <w:pStyle w:val="BodyText"/>
+        <w:rPr>
+          <w:rFonts w:asciiTheme="minorHAnsi" w:hAnsiTheme="minorHAnsi" w:cs="Helvetica"/>
+          <w:b/>
+          <w:color w:val="333333"/>
+          <w:sz w:val="22"/>
+          <w:szCs w:val="22"/>
+          <w:shd w:val="clear" w:color="auto" w:fill="FFFFFF"/>
+        </w:rPr>
+      </w:pPr>
+      <w:r>
+        <w:rPr>
+          <w:rFonts w:asciiTheme="minorHAnsi" w:hAnsiTheme="minorHAnsi"/>
+          <w:b/>
+          <w:sz w:val="22"/>
+          <w:szCs w:val="22"/>
+        </w:rPr>
+        <w:t>Issue</w:t>
+      </w:r>
+      <w:r>
+        <w:rPr>
+          <w:rFonts w:asciiTheme="minorHAnsi" w:hAnsiTheme="minorHAnsi"/>
+          <w:b/>
+          <w:sz w:val="22"/>
+          <w:szCs w:val="22"/>
+        </w:rPr>
+        <w:t>/D</w:t>
+      </w:r>
+      <w:r>
+        <w:rPr>
+          <w:rFonts w:asciiTheme="minorHAnsi" w:hAnsiTheme="minorHAnsi" w:cs="Helvetica"/>
+          <w:b/>
+          <w:color w:val="333333"/>
+          <w:sz w:val="22"/>
+          <w:szCs w:val="22"/>
+          <w:shd w:val="clear" w:color="auto" w:fill="FFFFFF"/>
+        </w:rPr>
+        <w:t>esign</w:t>
+      </w:r>
+    </w:p>
+    <w:p>
+      <w:pPr>
+        <w:pStyle w:val="BodyText"/>
+        <w:rPr>
+          <w:rFonts w:asciiTheme="minorHAnsi" w:hAnsiTheme="minorHAnsi"/>
+          <w:sz w:val="22"/>
+          <w:szCs w:val="22"/>
+        </w:rPr>
+      </w:pPr>
+      <w:r>
+        <w:rPr>
+          <w:rFonts w:ascii="Helvetica" w:hAnsi="Helvetica" w:cs="Helvetica"/>
+          <w:color w:val="333333"/>
+          <w:sz w:val="21"/>
+          <w:szCs w:val="21"/>
+          <w:shd w:val="clear" w:color="auto" w:fill="FFFFFF"/>
+        </w:rPr>
+        <w:t>Remove competitor FSI Disposal from</w:t>
+      </w:r>
+      <w:r>
+        <w:rPr>
+          <w:rStyle w:val="apple-converted-space"/>
+          <w:rFonts w:ascii="Helvetica" w:hAnsi="Helvetica" w:cs="Helvetica"/>
+          <w:color w:val="333333"/>
+          <w:sz w:val="21"/>
+          <w:szCs w:val="21"/>
+          <w:shd w:val="clear" w:color="auto" w:fill="FFFFFF"/>
+        </w:rPr>
+        <w:t> </w:t>
+      </w:r>
+      <w:r>
+        <w:rPr>
+          <w:rStyle w:val="Emphasis"/>
+          <w:rFonts w:ascii="Helvetica" w:hAnsi="Helvetica" w:cs="Helvetica"/>
+          <w:color w:val="333333"/>
+          <w:sz w:val="21"/>
+          <w:szCs w:val="21"/>
+          <w:shd w:val="clear" w:color="auto" w:fill="FFFFFF"/>
+        </w:rPr>
+        <w:t xml:space="preserve">competitorsForAreaA34 </w:t>
+      </w:r>
+      <w:r>
+        <w:rPr>
+          <w:rStyle w:val="Emphasis"/>
+          <w:rFonts w:ascii="Helvetica" w:hAnsi="Helvetica" w:cs="Helvetica"/>
+          <w:i w:val="0"/>
+          <w:color w:val="333333"/>
+          <w:sz w:val="21"/>
+          <w:szCs w:val="21"/>
+          <w:shd w:val="clear" w:color="auto" w:fill="FFFFFF"/>
+        </w:rPr>
+        <w:t>(Constraint and Menu Item)</w:t>
+      </w:r>
+    </w:p>
+    <w:p>
+      <w:pPr>
+        <w:ind w:left="576"/>
+        <w:jc w:val="both"/>
+        <w:rPr>
+          <w:rFonts w:asciiTheme="minorHAnsi" w:hAnsiTheme="minorHAnsi"/>
+        </w:rPr>
+      </w:pPr>
+    </w:p>
+    <w:p>
+      <w:pPr>
+        <w:jc w:val="both"/>
+        <w:rPr>
+          <w:rFonts w:asciiTheme="minorHAnsi" w:hAnsiTheme="minorHAnsi"/>
+        </w:rPr>
+      </w:pPr>
+    </w:p>
+    <w:p>
+      <w:pPr>
         <w:pStyle w:val="Heading1"/>
         <w:jc w:val="both"/>
         <w:rPr>
           <w:rFonts w:asciiTheme="minorHAnsi" w:hAnsiTheme="minorHAnsi"/>
         </w:rPr>
       </w:pPr>
-      <w:bookmarkStart w:id="36" w:name="_Toc410126193"/>
+      <w:bookmarkStart w:id="46" w:name="_Toc411256948"/>
       <w:proofErr w:type="spellStart"/>
       <w:r>
         <w:rPr>
@@ -9866,7 +11475,7 @@
         </w:rPr>
         <w:t xml:space="preserve"> Interface</w:t>
       </w:r>
-      <w:bookmarkEnd w:id="36"/>
+      <w:bookmarkEnd w:id="46"/>
     </w:p>
     <w:p>
       <w:pPr>
@@ -9884,7 +11493,23 @@
           <w:sz w:val="22"/>
           <w:szCs w:val="22"/>
         </w:rPr>
-        <w:t>No new variable should be need and no existing variables should be repurposed.</w:t>
+        <w:t>No new variable should be need</w:t>
+      </w:r>
+      <w:r>
+        <w:rPr>
+          <w:rFonts w:asciiTheme="minorHAnsi" w:hAnsiTheme="minorHAnsi"/>
+          <w:sz w:val="22"/>
+          <w:szCs w:val="22"/>
+        </w:rPr>
+        <w:t>ed</w:t>
+      </w:r>
+      <w:r>
+        <w:rPr>
+          <w:rFonts w:asciiTheme="minorHAnsi" w:hAnsiTheme="minorHAnsi"/>
+          <w:sz w:val="22"/>
+          <w:szCs w:val="22"/>
+        </w:rPr>
+        <w:t xml:space="preserve"> and no existing variables should be repurposed.</w:t>
       </w:r>
     </w:p>
     <w:p>
@@ -9895,14 +11520,14 @@
           <w:rFonts w:asciiTheme="minorHAnsi" w:hAnsiTheme="minorHAnsi"/>
         </w:rPr>
       </w:pPr>
-      <w:bookmarkStart w:id="37" w:name="_Toc410126194"/>
+      <w:bookmarkStart w:id="47" w:name="_Toc411256949"/>
       <w:r>
         <w:rPr>
           <w:rFonts w:asciiTheme="minorHAnsi" w:hAnsiTheme="minorHAnsi"/>
         </w:rPr>
         <w:t>Report Changes</w:t>
       </w:r>
-      <w:bookmarkEnd w:id="37"/>
+      <w:bookmarkEnd w:id="47"/>
     </w:p>
     <w:p>
       <w:pPr>
@@ -9939,14 +11564,14 @@
           <w:rFonts w:asciiTheme="minorHAnsi" w:hAnsiTheme="minorHAnsi"/>
         </w:rPr>
       </w:pPr>
-      <w:bookmarkStart w:id="38" w:name="_Toc410126195"/>
+      <w:bookmarkStart w:id="48" w:name="_Toc411256950"/>
       <w:r>
         <w:rPr>
           <w:rFonts w:asciiTheme="minorHAnsi" w:hAnsiTheme="minorHAnsi"/>
         </w:rPr>
         <w:t>Appendix</w:t>
       </w:r>
-      <w:bookmarkEnd w:id="38"/>
+      <w:bookmarkEnd w:id="48"/>
       <w:r>
         <w:rPr>
           <w:rFonts w:asciiTheme="minorHAnsi" w:hAnsiTheme="minorHAnsi"/>
@@ -9954,9 +11579,6 @@
         <w:t xml:space="preserve"> </w:t>
       </w:r>
     </w:p>
-    <w:bookmarkEnd w:id="15"/>
-    <w:bookmarkEnd w:id="16"/>
-    <w:bookmarkEnd w:id="17"/>
     <w:p>
       <w:pPr>
         <w:rPr>
@@ -9964,6 +11586,11 @@
           <w:color w:val="1F497D"/>
         </w:rPr>
       </w:pPr>
+      <w:bookmarkStart w:id="49" w:name="_GoBack"/>
+      <w:bookmarkEnd w:id="16"/>
+      <w:bookmarkEnd w:id="17"/>
+      <w:bookmarkEnd w:id="18"/>
+      <w:bookmarkEnd w:id="49"/>
     </w:p>
     <w:p>
       <w:pPr>
@@ -9982,8 +11609,8 @@
       </w:pPr>
     </w:p>
     <w:sectPr>
-      <w:headerReference w:type="default" r:id="rId18"/>
-      <w:footerReference w:type="default" r:id="rId19"/>
+      <w:headerReference w:type="default" r:id="rId19"/>
+      <w:footerReference w:type="default" r:id="rId20"/>
       <w:pgSz w:w="12240" w:h="15840" w:code="1"/>
       <w:pgMar w:top="1440" w:right="1440" w:bottom="1440" w:left="1800" w:header="720" w:footer="720" w:gutter="0"/>
       <w:pgNumType w:start="4"/>
@@ -10149,7 +11776,6 @@
         <w:dataBinding w:prefixMappings="xmlns:ns0='http://purl.org/dc/elements/1.1/' xmlns:ns1='http://schemas.openxmlformats.org/package/2006/metadata/core-properties' " w:xpath="/ns1:coreProperties[1]/ns0:title[1]" w:storeItemID="{6C3C8BC8-F283-45AE-878A-BAB7291924A1}"/>
         <w:text/>
       </w:sdtPr>
-      <w:sdtEndPr/>
       <w:sdtContent>
         <w:r>
           <w:t>Commercial Carts</w:t>
@@ -10172,7 +11798,7 @@
       <w:rPr>
         <w:noProof/>
       </w:rPr>
-      <w:t>1/29/2015 11:06:27 AM</w:t>
+      <w:t>2/9/2015 2:12:02 PM</w:t>
     </w:r>
     <w:r>
       <w:rPr>
@@ -10235,7 +11861,7 @@
         <w:sz w:val="16"/>
         <w:szCs w:val="16"/>
       </w:rPr>
-      <w:t>12</w:t>
+      <w:t>14</w:t>
     </w:r>
     <w:r>
       <w:rPr>
@@ -14678,6 +16304,11 @@
       <w:iCs/>
     </w:rPr>
   </w:style>
+  <w:style w:type="character" w:customStyle="1" w:styleId="js-issue-title">
+    <w:name w:val="js-issue-title"/>
+    <w:basedOn w:val="DefaultParagraphFont"/>
+    <w:rsid w:val="008E245C"/>
+  </w:style>
 </w:styles>
 </file>
 
@@ -14965,21 +16596,6 @@
 </file>
 
 <file path=customXml/item1.xml><?xml version="1.0" encoding="utf-8"?>
-<p:properties xmlns:p="http://schemas.microsoft.com/office/2006/metadata/properties" xmlns:xsi="http://www.w3.org/2001/XMLSchema-instance">
-  <documentManagement/>
-</p:properties>
-</file>
-
-<file path=customXml/item2.xml><?xml version="1.0" encoding="utf-8"?>
-<?mso-contentType ?>
-<FormTemplates xmlns="http://schemas.microsoft.com/sharepoint/v3/contenttype/forms">
-  <Display>DocumentLibraryForm</Display>
-  <Edit>DocumentLibraryForm</Edit>
-  <New>DocumentLibraryForm</New>
-</FormTemplates>
-</file>
-
-<file path=customXml/item3.xml><?xml version="1.0" encoding="utf-8"?>
 <ct:contentTypeSchema xmlns:ct="http://schemas.microsoft.com/office/2006/metadata/contentType" xmlns:ma="http://schemas.microsoft.com/office/2006/metadata/properties/metaAttributes" ct:_="" ma:_="" ma:contentTypeName="Document" ma:contentTypeID="0x01010007B1D441ADEC8642ABD94220A12323FC" ma:contentTypeVersion="0" ma:contentTypeDescription="Create a new document." ma:contentTypeScope="" ma:versionID="004e9817178017d7dbe120b842248b7f">
   <xsd:schema xmlns:xsd="http://www.w3.org/2001/XMLSchema" xmlns:xs="http://www.w3.org/2001/XMLSchema" xmlns:p="http://schemas.microsoft.com/office/2006/metadata/properties" targetNamespace="http://schemas.microsoft.com/office/2006/metadata/properties" ma:root="true" ma:fieldsID="c64490b4aec6201516c3a874156f37b2">
     <xsd:element name="properties">
@@ -15093,27 +16709,26 @@
 </ct:contentTypeSchema>
 </file>
 
+<file path=customXml/item2.xml><?xml version="1.0" encoding="utf-8"?>
+<?mso-contentType ?>
+<FormTemplates xmlns="http://schemas.microsoft.com/sharepoint/v3/contenttype/forms">
+  <Display>DocumentLibraryForm</Display>
+  <Edit>DocumentLibraryForm</Edit>
+  <New>DocumentLibraryForm</New>
+</FormTemplates>
+</file>
+
+<file path=customXml/item3.xml><?xml version="1.0" encoding="utf-8"?>
+<p:properties xmlns:p="http://schemas.microsoft.com/office/2006/metadata/properties" xmlns:xsi="http://www.w3.org/2001/XMLSchema-instance">
+  <documentManagement/>
+</p:properties>
+</file>
+
 <file path=customXml/item4.xml><?xml version="1.0" encoding="utf-8"?>
 <b:Sources xmlns:b="http://schemas.openxmlformats.org/officeDocument/2006/bibliography" xmlns="http://schemas.openxmlformats.org/officeDocument/2006/bibliography" SelectedStyle="\APA.XSL" StyleName="APA"/>
 </file>
 
 <file path=customXml/itemProps1.xml><?xml version="1.0" encoding="utf-8"?>
-<ds:datastoreItem xmlns:ds="http://schemas.openxmlformats.org/officeDocument/2006/customXml" ds:itemID="{E5265DE5-3E8E-4120-8280-8EC419E03148}">
-  <ds:schemaRefs>
-    <ds:schemaRef ds:uri="http://schemas.microsoft.com/office/2006/metadata/properties"/>
-  </ds:schemaRefs>
-</ds:datastoreItem>
-</file>
-
-<file path=customXml/itemProps2.xml><?xml version="1.0" encoding="utf-8"?>
-<ds:datastoreItem xmlns:ds="http://schemas.openxmlformats.org/officeDocument/2006/customXml" ds:itemID="{3CBB50F0-8F85-42BF-AC23-9DA2DC66E259}">
-  <ds:schemaRefs>
-    <ds:schemaRef ds:uri="http://schemas.microsoft.com/sharepoint/v3/contenttype/forms"/>
-  </ds:schemaRefs>
-</ds:datastoreItem>
-</file>
-
-<file path=customXml/itemProps3.xml><?xml version="1.0" encoding="utf-8"?>
 <ds:datastoreItem xmlns:ds="http://schemas.openxmlformats.org/officeDocument/2006/customXml" ds:itemID="{BA7BD11F-C275-40DD-82C9-C791F093B530}">
   <ds:schemaRefs>
     <ds:schemaRef ds:uri="http://schemas.microsoft.com/office/2006/metadata/contentType"/>
@@ -15129,8 +16744,24 @@
 </ds:datastoreItem>
 </file>
 
+<file path=customXml/itemProps2.xml><?xml version="1.0" encoding="utf-8"?>
+<ds:datastoreItem xmlns:ds="http://schemas.openxmlformats.org/officeDocument/2006/customXml" ds:itemID="{3CBB50F0-8F85-42BF-AC23-9DA2DC66E259}">
+  <ds:schemaRefs>
+    <ds:schemaRef ds:uri="http://schemas.microsoft.com/sharepoint/v3/contenttype/forms"/>
+  </ds:schemaRefs>
+</ds:datastoreItem>
+</file>
+
+<file path=customXml/itemProps3.xml><?xml version="1.0" encoding="utf-8"?>
+<ds:datastoreItem xmlns:ds="http://schemas.openxmlformats.org/officeDocument/2006/customXml" ds:itemID="{E5265DE5-3E8E-4120-8280-8EC419E03148}">
+  <ds:schemaRefs>
+    <ds:schemaRef ds:uri="http://schemas.microsoft.com/office/2006/metadata/properties"/>
+  </ds:schemaRefs>
+</ds:datastoreItem>
+</file>
+
 <file path=customXml/itemProps4.xml><?xml version="1.0" encoding="utf-8"?>
-<ds:datastoreItem xmlns:ds="http://schemas.openxmlformats.org/officeDocument/2006/customXml" ds:itemID="{465E516F-AC32-4621-8492-7AD67348F78A}">
+<ds:datastoreItem xmlns:ds="http://schemas.openxmlformats.org/officeDocument/2006/customXml" ds:itemID="{FFB159D8-C4F9-4DD3-8D68-9DE6D09F3E1E}">
   <ds:schemaRefs>
     <ds:schemaRef ds:uri="http://schemas.openxmlformats.org/officeDocument/2006/bibliography"/>
   </ds:schemaRefs>

</xml_diff>